<commit_message>
TB 2.5 - 2.8 Tamil 07/07/2021
</commit_message>
<xml_diff>
--- a/brAhmaNa/TB 2.5-2.8 Tamil Corrections.docx
+++ b/brAhmaNa/TB 2.5-2.8 Tamil Corrections.docx
@@ -22,29 +22,7 @@
           <w:szCs w:val="32"/>
           <w:u w:val="single"/>
         </w:rPr>
-        <w:t xml:space="preserve">TaittirIya </w:t>
-      </w:r>
-      <w:proofErr w:type="spellStart"/>
-      <w:r>
-        <w:rPr>
-          <w:b/>
-          <w:bCs/>
-          <w:sz w:val="32"/>
-          <w:szCs w:val="32"/>
-          <w:u w:val="single"/>
-        </w:rPr>
-        <w:t>BrAhmaNam</w:t>
-      </w:r>
-      <w:proofErr w:type="spellEnd"/>
-      <w:r>
-        <w:rPr>
-          <w:b/>
-          <w:bCs/>
-          <w:sz w:val="32"/>
-          <w:szCs w:val="32"/>
-          <w:u w:val="single"/>
-        </w:rPr>
-        <w:t xml:space="preserve"> TB 2.5 - 2.8  Book</w:t>
+        <w:t>TaittirIya BrAhmaNam TB 2.5 - 2.8  Book</w:t>
       </w:r>
       <w:r>
         <w:rPr>
@@ -125,10 +103,9 @@
           <w:bCs/>
           <w:sz w:val="32"/>
           <w:szCs w:val="32"/>
-          <w:highlight w:val="red"/>
           <w:u w:val="single"/>
         </w:rPr>
-        <w:t>?????</w:t>
+        <w:t>June 30, 2021</w:t>
       </w:r>
     </w:p>
     <w:p>
@@ -366,23 +343,13 @@
                 <w:szCs w:val="28"/>
               </w:rPr>
             </w:pPr>
-            <w:proofErr w:type="spellStart"/>
-            <w:r>
-              <w:rPr>
-                <w:b/>
-                <w:sz w:val="28"/>
-                <w:szCs w:val="28"/>
-              </w:rPr>
-              <w:t>Dasini</w:t>
-            </w:r>
-            <w:proofErr w:type="spellEnd"/>
-            <w:r>
-              <w:rPr>
-                <w:b/>
-                <w:sz w:val="28"/>
-                <w:szCs w:val="28"/>
-              </w:rPr>
-              <w:t xml:space="preserve"> No - 40</w:t>
+            <w:r>
+              <w:rPr>
+                <w:b/>
+                <w:sz w:val="28"/>
+                <w:szCs w:val="28"/>
+              </w:rPr>
+              <w:t>Dasini No - 40</w:t>
             </w:r>
           </w:p>
         </w:tc>
@@ -771,23 +738,13 @@
                 <w:szCs w:val="28"/>
               </w:rPr>
             </w:pPr>
-            <w:proofErr w:type="spellStart"/>
-            <w:r>
-              <w:rPr>
-                <w:b/>
-                <w:sz w:val="28"/>
-                <w:szCs w:val="28"/>
-              </w:rPr>
-              <w:t>Dasini</w:t>
-            </w:r>
-            <w:proofErr w:type="spellEnd"/>
-            <w:r>
-              <w:rPr>
-                <w:b/>
-                <w:sz w:val="28"/>
-                <w:szCs w:val="28"/>
-              </w:rPr>
-              <w:t xml:space="preserve"> No - 41</w:t>
+            <w:r>
+              <w:rPr>
+                <w:b/>
+                <w:sz w:val="28"/>
+                <w:szCs w:val="28"/>
+              </w:rPr>
+              <w:t>Dasini No - 41</w:t>
             </w:r>
           </w:p>
         </w:tc>
@@ -1320,31 +1277,7 @@
                 <w:b/>
                 <w:bCs/>
               </w:rPr>
-              <w:t>(</w:t>
-            </w:r>
-            <w:proofErr w:type="spellStart"/>
-            <w:r>
-              <w:rPr>
-                <w:b/>
-                <w:bCs/>
-              </w:rPr>
-              <w:t>swara</w:t>
-            </w:r>
-            <w:proofErr w:type="spellEnd"/>
-            <w:r>
-              <w:rPr>
-                <w:b/>
-                <w:bCs/>
-              </w:rPr>
-              <w:t xml:space="preserve"> </w:t>
-            </w:r>
-            <w:proofErr w:type="spellStart"/>
-            <w:r>
-              <w:rPr>
-                <w:b/>
-                <w:bCs/>
-              </w:rPr>
-              <w:t>bak</w:t>
+              <w:t>(swara bak</w:t>
             </w:r>
             <w:r>
               <w:rPr>
@@ -1358,15 +1291,7 @@
                 <w:b/>
                 <w:bCs/>
               </w:rPr>
-              <w:t>ti</w:t>
-            </w:r>
-            <w:proofErr w:type="spellEnd"/>
-            <w:r>
-              <w:rPr>
-                <w:b/>
-                <w:bCs/>
-              </w:rPr>
-              <w:t xml:space="preserve"> removed)</w:t>
+              <w:t>ti removed)</w:t>
             </w:r>
           </w:p>
         </w:tc>
@@ -1427,23 +1352,13 @@
               </w:rPr>
               <w:t xml:space="preserve"> 5 </w:t>
             </w:r>
-            <w:proofErr w:type="spellStart"/>
-            <w:r>
-              <w:rPr>
-                <w:b/>
-                <w:sz w:val="28"/>
-                <w:szCs w:val="28"/>
-              </w:rPr>
-              <w:t>Dasini</w:t>
-            </w:r>
-            <w:proofErr w:type="spellEnd"/>
-            <w:r>
-              <w:rPr>
-                <w:b/>
-                <w:sz w:val="28"/>
-                <w:szCs w:val="28"/>
-              </w:rPr>
-              <w:t xml:space="preserve"> No - 58</w:t>
+            <w:r>
+              <w:rPr>
+                <w:b/>
+                <w:sz w:val="28"/>
+                <w:szCs w:val="28"/>
+              </w:rPr>
+              <w:t>Dasini No - 58</w:t>
             </w:r>
           </w:p>
         </w:tc>
@@ -1632,7 +1547,6 @@
               </w:rPr>
               <w:t>…</w:t>
             </w:r>
-            <w:proofErr w:type="spellStart"/>
             <w:r>
               <w:rPr>
                 <w:rFonts w:ascii="BRH Devanagari Extra" w:hAnsi="BRH Devanagari Extra" w:cs="Latha"/>
@@ -1642,7 +1556,6 @@
               </w:rPr>
               <w:t>óè</w:t>
             </w:r>
-            <w:proofErr w:type="spellEnd"/>
             <w:r>
               <w:rPr>
                 <w:rFonts w:ascii="BRH Tamil Tab Extra" w:hAnsi="BRH Tamil Tab Extra" w:cs="Latha"/>
@@ -1859,7 +1772,6 @@
               </w:rPr>
               <w:t>…</w:t>
             </w:r>
-            <w:proofErr w:type="spellStart"/>
             <w:r>
               <w:rPr>
                 <w:rFonts w:ascii="BRH Devanagari Extra" w:hAnsi="BRH Devanagari Extra" w:cs="Latha"/>
@@ -1869,7 +1781,6 @@
               </w:rPr>
               <w:t>óè</w:t>
             </w:r>
-            <w:proofErr w:type="spellEnd"/>
             <w:r>
               <w:rPr>
                 <w:rFonts w:ascii="BRH Tamil Tab Extra" w:hAnsi="BRH Tamil Tab Extra" w:cs="Latha"/>
@@ -1958,23 +1869,13 @@
               </w:rPr>
               <w:t xml:space="preserve">7 </w:t>
             </w:r>
-            <w:proofErr w:type="spellStart"/>
-            <w:r>
-              <w:rPr>
-                <w:b/>
-                <w:sz w:val="28"/>
-                <w:szCs w:val="28"/>
-              </w:rPr>
-              <w:t>Dasini</w:t>
-            </w:r>
-            <w:proofErr w:type="spellEnd"/>
-            <w:r>
-              <w:rPr>
-                <w:b/>
-                <w:sz w:val="28"/>
-                <w:szCs w:val="28"/>
-              </w:rPr>
-              <w:t xml:space="preserve"> No - 1</w:t>
+            <w:r>
+              <w:rPr>
+                <w:b/>
+                <w:sz w:val="28"/>
+                <w:szCs w:val="28"/>
+              </w:rPr>
+              <w:t>Dasini No - 1</w:t>
             </w:r>
           </w:p>
         </w:tc>
@@ -2083,7 +1984,6 @@
               </w:rPr>
               <w:t>…</w:t>
             </w:r>
-            <w:proofErr w:type="spellStart"/>
             <w:r>
               <w:rPr>
                 <w:rFonts w:ascii="BRH Devanagari Extra" w:hAnsi="BRH Devanagari Extra" w:cs="Latha"/>
@@ -2093,7 +1993,6 @@
               </w:rPr>
               <w:t>óè</w:t>
             </w:r>
-            <w:proofErr w:type="spellEnd"/>
             <w:r>
               <w:rPr>
                 <w:rFonts w:ascii="Latha" w:hAnsi="Latha" w:cs="Latha"/>
@@ -2289,7 +2188,6 @@
               </w:rPr>
               <w:t>ர</w:t>
             </w:r>
-            <w:proofErr w:type="spellStart"/>
             <w:r>
               <w:rPr>
                 <w:rFonts w:ascii="BRH Devanagari Extra" w:hAnsi="BRH Devanagari Extra" w:cs="Latha"/>
@@ -2299,7 +2197,6 @@
               </w:rPr>
               <w:t>óè</w:t>
             </w:r>
-            <w:proofErr w:type="spellEnd"/>
             <w:r>
               <w:rPr>
                 <w:rFonts w:ascii="Latha" w:hAnsi="Latha" w:cs="Latha"/>
@@ -2435,23 +2332,13 @@
               </w:rPr>
               <w:t xml:space="preserve"> 1 </w:t>
             </w:r>
-            <w:proofErr w:type="spellStart"/>
-            <w:r>
-              <w:rPr>
-                <w:b/>
-                <w:sz w:val="28"/>
-                <w:szCs w:val="28"/>
-              </w:rPr>
-              <w:t>Dasini</w:t>
-            </w:r>
-            <w:proofErr w:type="spellEnd"/>
-            <w:r>
-              <w:rPr>
-                <w:b/>
-                <w:sz w:val="28"/>
-                <w:szCs w:val="28"/>
-              </w:rPr>
-              <w:t xml:space="preserve"> No - 32</w:t>
+            <w:r>
+              <w:rPr>
+                <w:b/>
+                <w:sz w:val="28"/>
+                <w:szCs w:val="28"/>
+              </w:rPr>
+              <w:t>Dasini No - 32</w:t>
             </w:r>
           </w:p>
         </w:tc>
@@ -2949,62 +2836,14 @@
                 <w:b/>
                 <w:bCs/>
               </w:rPr>
-              <w:t>(</w:t>
-            </w:r>
-            <w:proofErr w:type="spellStart"/>
-            <w:r>
-              <w:rPr>
-                <w:b/>
-                <w:bCs/>
-              </w:rPr>
-              <w:t>its</w:t>
-            </w:r>
-            <w:proofErr w:type="spellEnd"/>
-            <w:r>
-              <w:rPr>
-                <w:b/>
-                <w:bCs/>
-              </w:rPr>
-              <w:t xml:space="preserve"> is “</w:t>
-            </w:r>
-            <w:proofErr w:type="spellStart"/>
-            <w:r>
-              <w:rPr>
-                <w:b/>
-                <w:bCs/>
-              </w:rPr>
-              <w:t>styo</w:t>
-            </w:r>
-            <w:proofErr w:type="spellEnd"/>
-            <w:r>
-              <w:rPr>
-                <w:b/>
-                <w:bCs/>
-              </w:rPr>
-              <w:t>”</w:t>
-            </w:r>
-            <w:r>
-              <w:rPr>
-                <w:b/>
-                <w:bCs/>
-              </w:rPr>
-              <w:t>, not “</w:t>
-            </w:r>
-            <w:proofErr w:type="spellStart"/>
-            <w:r>
-              <w:rPr>
-                <w:b/>
-                <w:bCs/>
-              </w:rPr>
-              <w:t>syo</w:t>
-            </w:r>
-            <w:proofErr w:type="spellEnd"/>
-            <w:r>
-              <w:rPr>
-                <w:b/>
-                <w:bCs/>
-              </w:rPr>
-              <w:t>”)</w:t>
+              <w:t>(its is “styo”</w:t>
+            </w:r>
+            <w:r>
+              <w:rPr>
+                <w:b/>
+                <w:bCs/>
+              </w:rPr>
+              <w:t>, not “syo”)</w:t>
             </w:r>
           </w:p>
         </w:tc>
@@ -3066,23 +2905,13 @@
               </w:rPr>
               <w:t xml:space="preserve"> 1 </w:t>
             </w:r>
-            <w:proofErr w:type="spellStart"/>
-            <w:r>
-              <w:rPr>
-                <w:b/>
-                <w:sz w:val="28"/>
-                <w:szCs w:val="28"/>
-              </w:rPr>
-              <w:t>Dasini</w:t>
-            </w:r>
-            <w:proofErr w:type="spellEnd"/>
-            <w:r>
-              <w:rPr>
-                <w:b/>
-                <w:sz w:val="28"/>
-                <w:szCs w:val="28"/>
-              </w:rPr>
-              <w:t xml:space="preserve"> No - 65</w:t>
+            <w:r>
+              <w:rPr>
+                <w:b/>
+                <w:sz w:val="28"/>
+                <w:szCs w:val="28"/>
+              </w:rPr>
+              <w:t>Dasini No - 65</w:t>
             </w:r>
           </w:p>
         </w:tc>
@@ -3471,23 +3300,13 @@
                 <w:szCs w:val="28"/>
               </w:rPr>
             </w:pPr>
-            <w:proofErr w:type="spellStart"/>
-            <w:r>
-              <w:rPr>
-                <w:b/>
-                <w:sz w:val="28"/>
-                <w:szCs w:val="28"/>
-              </w:rPr>
-              <w:t>Dasini</w:t>
-            </w:r>
-            <w:proofErr w:type="spellEnd"/>
-            <w:r>
-              <w:rPr>
-                <w:b/>
-                <w:sz w:val="28"/>
-                <w:szCs w:val="28"/>
-              </w:rPr>
-              <w:t xml:space="preserve"> No - 11</w:t>
+            <w:r>
+              <w:rPr>
+                <w:b/>
+                <w:sz w:val="28"/>
+                <w:szCs w:val="28"/>
+              </w:rPr>
+              <w:t>Dasini No - 11</w:t>
             </w:r>
           </w:p>
         </w:tc>
@@ -3939,23 +3758,13 @@
                 <w:szCs w:val="28"/>
               </w:rPr>
             </w:pPr>
-            <w:proofErr w:type="spellStart"/>
-            <w:r>
-              <w:rPr>
-                <w:b/>
-                <w:sz w:val="28"/>
-                <w:szCs w:val="28"/>
-              </w:rPr>
-              <w:t>Dasini</w:t>
-            </w:r>
-            <w:proofErr w:type="spellEnd"/>
-            <w:r>
-              <w:rPr>
-                <w:b/>
-                <w:sz w:val="28"/>
-                <w:szCs w:val="28"/>
-              </w:rPr>
-              <w:t xml:space="preserve"> No - 39</w:t>
+            <w:r>
+              <w:rPr>
+                <w:b/>
+                <w:sz w:val="28"/>
+                <w:szCs w:val="28"/>
+              </w:rPr>
+              <w:t>Dasini No - 39</w:t>
             </w:r>
           </w:p>
         </w:tc>
@@ -4382,23 +4191,13 @@
                 <w:szCs w:val="28"/>
               </w:rPr>
             </w:pPr>
-            <w:proofErr w:type="spellStart"/>
-            <w:r>
-              <w:rPr>
-                <w:b/>
-                <w:sz w:val="28"/>
-                <w:szCs w:val="28"/>
-              </w:rPr>
-              <w:t>Dasini</w:t>
-            </w:r>
-            <w:proofErr w:type="spellEnd"/>
-            <w:r>
-              <w:rPr>
-                <w:b/>
-                <w:sz w:val="28"/>
-                <w:szCs w:val="28"/>
-              </w:rPr>
-              <w:t xml:space="preserve"> No - 43</w:t>
+            <w:r>
+              <w:rPr>
+                <w:b/>
+                <w:sz w:val="28"/>
+                <w:szCs w:val="28"/>
+              </w:rPr>
+              <w:t>Dasini No - 43</w:t>
             </w:r>
           </w:p>
         </w:tc>
@@ -4723,7 +4522,6 @@
               <w:t>வா</w:t>
             </w:r>
             <w:bookmarkStart w:id="2" w:name="_Hlk75854330"/>
-            <w:proofErr w:type="spellStart"/>
             <w:r>
               <w:rPr>
                 <w:rFonts w:ascii="BRH Devanagari Extra" w:hAnsi="BRH Devanagari Extra" w:cs="BRH Devanagari Extra"/>
@@ -4734,7 +4532,6 @@
               <w:t>óè</w:t>
             </w:r>
             <w:bookmarkEnd w:id="2"/>
-            <w:proofErr w:type="spellEnd"/>
             <w:r>
               <w:rPr>
                 <w:rFonts w:ascii="Latha" w:hAnsi="Latha" w:cs="Latha"/>
@@ -4996,23 +4793,13 @@
                 <w:szCs w:val="28"/>
               </w:rPr>
             </w:pPr>
-            <w:proofErr w:type="spellStart"/>
-            <w:r>
-              <w:rPr>
-                <w:b/>
-                <w:sz w:val="28"/>
-                <w:szCs w:val="28"/>
-              </w:rPr>
-              <w:t>Dasini</w:t>
-            </w:r>
-            <w:proofErr w:type="spellEnd"/>
-            <w:r>
-              <w:rPr>
-                <w:b/>
-                <w:sz w:val="28"/>
-                <w:szCs w:val="28"/>
-              </w:rPr>
-              <w:t xml:space="preserve"> No - 44</w:t>
+            <w:r>
+              <w:rPr>
+                <w:b/>
+                <w:sz w:val="28"/>
+                <w:szCs w:val="28"/>
+              </w:rPr>
+              <w:t>Dasini No - 44</w:t>
             </w:r>
           </w:p>
         </w:tc>
@@ -5459,23 +5246,13 @@
                 <w:szCs w:val="28"/>
               </w:rPr>
             </w:pPr>
-            <w:proofErr w:type="spellStart"/>
-            <w:r>
-              <w:rPr>
-                <w:b/>
-                <w:sz w:val="28"/>
-                <w:szCs w:val="28"/>
-              </w:rPr>
-              <w:t>Dasini</w:t>
-            </w:r>
-            <w:proofErr w:type="spellEnd"/>
-            <w:r>
-              <w:rPr>
-                <w:b/>
-                <w:sz w:val="28"/>
-                <w:szCs w:val="28"/>
-              </w:rPr>
-              <w:t xml:space="preserve"> No - 49</w:t>
+            <w:r>
+              <w:rPr>
+                <w:b/>
+                <w:sz w:val="28"/>
+                <w:szCs w:val="28"/>
+              </w:rPr>
+              <w:t>Dasini No - 49</w:t>
             </w:r>
           </w:p>
         </w:tc>
@@ -5600,7 +5377,6 @@
               </w:rPr>
               <w:t>…</w:t>
             </w:r>
-            <w:proofErr w:type="spellStart"/>
             <w:r>
               <w:rPr>
                 <w:rFonts w:ascii="BRH Devanagari Extra" w:hAnsi="BRH Devanagari Extra" w:cs="Latha"/>
@@ -5611,7 +5387,6 @@
               </w:rPr>
               <w:t>óè</w:t>
             </w:r>
-            <w:proofErr w:type="spellEnd"/>
             <w:r>
               <w:rPr>
                 <w:rFonts w:ascii="Latha" w:hAnsi="Latha" w:cs="Latha"/>
@@ -6040,29 +5815,7 @@
           <w:u w:val="single"/>
         </w:rPr>
         <w:lastRenderedPageBreak/>
-        <w:t xml:space="preserve">TaittirIya </w:t>
-      </w:r>
-      <w:proofErr w:type="spellStart"/>
-      <w:r>
-        <w:rPr>
-          <w:b/>
-          <w:bCs/>
-          <w:sz w:val="32"/>
-          <w:szCs w:val="32"/>
-          <w:u w:val="single"/>
-        </w:rPr>
-        <w:t>BrAhmaNam</w:t>
-      </w:r>
-      <w:proofErr w:type="spellEnd"/>
-      <w:r>
-        <w:rPr>
-          <w:b/>
-          <w:bCs/>
-          <w:sz w:val="32"/>
-          <w:szCs w:val="32"/>
-          <w:u w:val="single"/>
-        </w:rPr>
-        <w:t xml:space="preserve"> TB </w:t>
+        <w:t xml:space="preserve">TaittirIya BrAhmaNam TB </w:t>
       </w:r>
       <w:r>
         <w:rPr>
@@ -6528,7 +6281,6 @@
               </w:rPr>
               <w:t xml:space="preserve"> </w:t>
             </w:r>
-            <w:proofErr w:type="spellStart"/>
             <w:r>
               <w:rPr>
                 <w:b/>
@@ -6538,7 +6290,6 @@
               </w:rPr>
               <w:t>Vaakyam</w:t>
             </w:r>
-            <w:proofErr w:type="spellEnd"/>
           </w:p>
           <w:p>
             <w:pPr>
@@ -6564,19 +6315,8 @@
                 <w:sz w:val="28"/>
                 <w:szCs w:val="28"/>
               </w:rPr>
-              <w:t xml:space="preserve"> </w:t>
-            </w:r>
-            <w:proofErr w:type="spellStart"/>
-            <w:r>
-              <w:rPr>
-                <w:b/>
-                <w:bCs/>
-                <w:sz w:val="28"/>
-                <w:szCs w:val="28"/>
-              </w:rPr>
-              <w:t>Dasini</w:t>
-            </w:r>
-            <w:proofErr w:type="spellEnd"/>
+              <w:t xml:space="preserve"> Dasini</w:t>
+            </w:r>
           </w:p>
         </w:tc>
         <w:tc>
@@ -7079,25 +6819,14 @@
               </w:rPr>
               <w:t xml:space="preserve">Last </w:t>
             </w:r>
-            <w:proofErr w:type="spellStart"/>
-            <w:r>
-              <w:rPr>
-                <w:b/>
-                <w:bCs/>
-                <w:sz w:val="28"/>
-                <w:szCs w:val="28"/>
-              </w:rPr>
-              <w:t>Vaakyam</w:t>
-            </w:r>
-            <w:proofErr w:type="spellEnd"/>
-            <w:r>
-              <w:rPr>
-                <w:b/>
-                <w:bCs/>
-                <w:sz w:val="28"/>
-                <w:szCs w:val="28"/>
-              </w:rPr>
-              <w:t xml:space="preserve"> </w:t>
+            <w:r>
+              <w:rPr>
+                <w:b/>
+                <w:bCs/>
+                <w:sz w:val="28"/>
+                <w:szCs w:val="28"/>
+              </w:rPr>
+              <w:t xml:space="preserve">Vaakyam </w:t>
             </w:r>
             <w:r>
               <w:rPr>
@@ -7133,19 +6862,8 @@
                 <w:sz w:val="28"/>
                 <w:szCs w:val="28"/>
               </w:rPr>
-              <w:t xml:space="preserve">8th </w:t>
-            </w:r>
-            <w:proofErr w:type="spellStart"/>
-            <w:r>
-              <w:rPr>
-                <w:b/>
-                <w:bCs/>
-                <w:sz w:val="28"/>
-                <w:szCs w:val="28"/>
-              </w:rPr>
-              <w:t>Dasini</w:t>
-            </w:r>
-            <w:proofErr w:type="spellEnd"/>
+              <w:t>8th Dasini</w:t>
+            </w:r>
           </w:p>
         </w:tc>
         <w:tc>
@@ -7248,7 +6966,6 @@
               </w:rPr>
               <w:t>வா</w:t>
             </w:r>
-            <w:proofErr w:type="spellStart"/>
             <w:r>
               <w:rPr>
                 <w:rFonts w:ascii="BRH Devanagari Extra" w:hAnsi="BRH Devanagari Extra" w:cs="Latha"/>
@@ -7258,7 +6975,6 @@
               </w:rPr>
               <w:t>óè</w:t>
             </w:r>
-            <w:proofErr w:type="spellEnd"/>
             <w:r>
               <w:rPr>
                 <w:rFonts w:ascii="Latha" w:hAnsi="Latha" w:cs="Latha"/>
@@ -7428,7 +7144,6 @@
               </w:rPr>
               <w:t>வா</w:t>
             </w:r>
-            <w:proofErr w:type="spellStart"/>
             <w:r>
               <w:rPr>
                 <w:rFonts w:ascii="BRH Devanagari Extra" w:hAnsi="BRH Devanagari Extra" w:cs="Latha"/>
@@ -7438,7 +7153,6 @@
               </w:rPr>
               <w:t>óè</w:t>
             </w:r>
-            <w:proofErr w:type="spellEnd"/>
             <w:r>
               <w:rPr>
                 <w:rFonts w:ascii="Latha" w:hAnsi="Latha" w:cs="Latha"/>
@@ -7561,7 +7275,6 @@
               </w:rPr>
               <w:t xml:space="preserve">6th </w:t>
             </w:r>
-            <w:proofErr w:type="spellStart"/>
             <w:r>
               <w:rPr>
                 <w:b/>
@@ -7571,7 +7284,6 @@
               </w:rPr>
               <w:t>Vaakyam</w:t>
             </w:r>
-            <w:proofErr w:type="spellEnd"/>
           </w:p>
           <w:p>
             <w:pPr>
@@ -7588,19 +7300,8 @@
                 <w:sz w:val="28"/>
                 <w:szCs w:val="28"/>
               </w:rPr>
-              <w:t xml:space="preserve">71st </w:t>
-            </w:r>
-            <w:proofErr w:type="spellStart"/>
-            <w:r>
-              <w:rPr>
-                <w:b/>
-                <w:bCs/>
-                <w:sz w:val="28"/>
-                <w:szCs w:val="28"/>
-              </w:rPr>
-              <w:t>Dasini</w:t>
-            </w:r>
-            <w:proofErr w:type="spellEnd"/>
+              <w:t>71st Dasini</w:t>
+            </w:r>
           </w:p>
         </w:tc>
         <w:tc>
@@ -8162,7 +7863,6 @@
               </w:rPr>
               <w:t xml:space="preserve">th </w:t>
             </w:r>
-            <w:proofErr w:type="spellStart"/>
             <w:r>
               <w:rPr>
                 <w:b/>
@@ -8172,7 +7872,6 @@
               </w:rPr>
               <w:t>Vaakyam</w:t>
             </w:r>
-            <w:proofErr w:type="spellEnd"/>
           </w:p>
           <w:p>
             <w:pPr>
@@ -8198,19 +7897,8 @@
                 <w:sz w:val="28"/>
                 <w:szCs w:val="28"/>
               </w:rPr>
-              <w:t xml:space="preserve"> </w:t>
-            </w:r>
-            <w:proofErr w:type="spellStart"/>
-            <w:r>
-              <w:rPr>
-                <w:b/>
-                <w:bCs/>
-                <w:sz w:val="28"/>
-                <w:szCs w:val="28"/>
-              </w:rPr>
-              <w:t>Dasini</w:t>
-            </w:r>
-            <w:proofErr w:type="spellEnd"/>
+              <w:t xml:space="preserve"> Dasini</w:t>
+            </w:r>
           </w:p>
         </w:tc>
         <w:tc>
@@ -8611,7 +8299,6 @@
               </w:rPr>
               <w:t xml:space="preserve"> </w:t>
             </w:r>
-            <w:proofErr w:type="spellStart"/>
             <w:r>
               <w:rPr>
                 <w:b/>
@@ -8621,7 +8308,6 @@
               </w:rPr>
               <w:t>Vaakyam</w:t>
             </w:r>
-            <w:proofErr w:type="spellEnd"/>
           </w:p>
           <w:p>
             <w:pPr>
@@ -8638,19 +8324,8 @@
                 <w:sz w:val="28"/>
                 <w:szCs w:val="28"/>
               </w:rPr>
-              <w:t xml:space="preserve">55th </w:t>
-            </w:r>
-            <w:proofErr w:type="spellStart"/>
-            <w:r>
-              <w:rPr>
-                <w:b/>
-                <w:bCs/>
-                <w:sz w:val="28"/>
-                <w:szCs w:val="28"/>
-              </w:rPr>
-              <w:t>Dasini</w:t>
-            </w:r>
-            <w:proofErr w:type="spellEnd"/>
+              <w:t>55th Dasini</w:t>
+            </w:r>
           </w:p>
         </w:tc>
         <w:tc>
@@ -9106,7 +8781,6 @@
               </w:rPr>
               <w:t xml:space="preserve">th </w:t>
             </w:r>
-            <w:proofErr w:type="spellStart"/>
             <w:r>
               <w:rPr>
                 <w:b/>
@@ -9116,7 +8790,6 @@
               </w:rPr>
               <w:t>Vaakyam</w:t>
             </w:r>
-            <w:proofErr w:type="spellEnd"/>
           </w:p>
           <w:p>
             <w:pPr>
@@ -9133,19 +8806,8 @@
                 <w:sz w:val="28"/>
                 <w:szCs w:val="28"/>
               </w:rPr>
-              <w:t xml:space="preserve">18th </w:t>
-            </w:r>
-            <w:proofErr w:type="spellStart"/>
-            <w:r>
-              <w:rPr>
-                <w:b/>
-                <w:bCs/>
-                <w:sz w:val="28"/>
-                <w:szCs w:val="28"/>
-              </w:rPr>
-              <w:t>Dasini</w:t>
-            </w:r>
-            <w:proofErr w:type="spellEnd"/>
+              <w:t>18th Dasini</w:t>
+            </w:r>
           </w:p>
         </w:tc>
         <w:tc>
@@ -9569,19 +9231,8 @@
                 <w:sz w:val="28"/>
                 <w:szCs w:val="28"/>
               </w:rPr>
-              <w:t xml:space="preserve">9th </w:t>
-            </w:r>
-            <w:proofErr w:type="spellStart"/>
-            <w:r>
-              <w:rPr>
-                <w:b/>
-                <w:bCs/>
-                <w:sz w:val="28"/>
-                <w:szCs w:val="28"/>
-              </w:rPr>
-              <w:t>Vaakyam</w:t>
-            </w:r>
-            <w:proofErr w:type="spellEnd"/>
+              <w:t>9th Vaakyam</w:t>
+            </w:r>
           </w:p>
           <w:p>
             <w:pPr>
@@ -9607,19 +9258,8 @@
                 <w:sz w:val="28"/>
                 <w:szCs w:val="28"/>
               </w:rPr>
-              <w:t xml:space="preserve">th </w:t>
-            </w:r>
-            <w:proofErr w:type="spellStart"/>
-            <w:r>
-              <w:rPr>
-                <w:b/>
-                <w:bCs/>
-                <w:sz w:val="28"/>
-                <w:szCs w:val="28"/>
-              </w:rPr>
-              <w:t>Dasini</w:t>
-            </w:r>
-            <w:proofErr w:type="spellEnd"/>
+              <w:t>th Dasini</w:t>
+            </w:r>
           </w:p>
         </w:tc>
         <w:tc>
@@ -10201,19 +9841,8 @@
                 <w:sz w:val="28"/>
                 <w:szCs w:val="28"/>
               </w:rPr>
-              <w:t xml:space="preserve">8th </w:t>
-            </w:r>
-            <w:proofErr w:type="spellStart"/>
-            <w:r>
-              <w:rPr>
-                <w:b/>
-                <w:bCs/>
-                <w:sz w:val="28"/>
-                <w:szCs w:val="28"/>
-              </w:rPr>
-              <w:t>Vaakyam</w:t>
-            </w:r>
-            <w:proofErr w:type="spellEnd"/>
+              <w:t>8th Vaakyam</w:t>
+            </w:r>
           </w:p>
           <w:p>
             <w:pPr>
@@ -10230,19 +9859,8 @@
                 <w:sz w:val="28"/>
                 <w:szCs w:val="28"/>
               </w:rPr>
-              <w:t xml:space="preserve">69th </w:t>
-            </w:r>
-            <w:proofErr w:type="spellStart"/>
-            <w:r>
-              <w:rPr>
-                <w:b/>
-                <w:bCs/>
-                <w:sz w:val="28"/>
-                <w:szCs w:val="28"/>
-              </w:rPr>
-              <w:t>Dasini</w:t>
-            </w:r>
-            <w:proofErr w:type="spellEnd"/>
+              <w:t>69th Dasini</w:t>
+            </w:r>
           </w:p>
         </w:tc>
         <w:tc>
@@ -10862,19 +10480,8 @@
                 <w:sz w:val="28"/>
                 <w:szCs w:val="28"/>
               </w:rPr>
-              <w:t xml:space="preserve">8th </w:t>
-            </w:r>
-            <w:proofErr w:type="spellStart"/>
-            <w:r>
-              <w:rPr>
-                <w:b/>
-                <w:bCs/>
-                <w:sz w:val="28"/>
-                <w:szCs w:val="28"/>
-              </w:rPr>
-              <w:t>Vaakyam</w:t>
-            </w:r>
-            <w:proofErr w:type="spellEnd"/>
+              <w:t>8th Vaakyam</w:t>
+            </w:r>
           </w:p>
           <w:p>
             <w:pPr>
@@ -10891,19 +10498,8 @@
                 <w:sz w:val="28"/>
                 <w:szCs w:val="28"/>
               </w:rPr>
-              <w:t xml:space="preserve">74th </w:t>
-            </w:r>
-            <w:proofErr w:type="spellStart"/>
-            <w:r>
-              <w:rPr>
-                <w:b/>
-                <w:bCs/>
-                <w:sz w:val="28"/>
-                <w:szCs w:val="28"/>
-              </w:rPr>
-              <w:t>Dasini</w:t>
-            </w:r>
-            <w:proofErr w:type="spellEnd"/>
+              <w:t>74th Dasini</w:t>
+            </w:r>
           </w:p>
         </w:tc>
         <w:tc>
@@ -11455,19 +11051,8 @@
                 <w:sz w:val="28"/>
                 <w:szCs w:val="28"/>
               </w:rPr>
-              <w:t xml:space="preserve">7th &amp; 8th </w:t>
-            </w:r>
-            <w:proofErr w:type="spellStart"/>
-            <w:r>
-              <w:rPr>
-                <w:b/>
-                <w:bCs/>
-                <w:sz w:val="28"/>
-                <w:szCs w:val="28"/>
-              </w:rPr>
-              <w:t>Vaakyam</w:t>
-            </w:r>
-            <w:proofErr w:type="spellEnd"/>
+              <w:t>7th &amp; 8th Vaakyam</w:t>
+            </w:r>
           </w:p>
           <w:p>
             <w:pPr>
@@ -11484,19 +11069,8 @@
                 <w:sz w:val="28"/>
                 <w:szCs w:val="28"/>
               </w:rPr>
-              <w:t xml:space="preserve">77th </w:t>
-            </w:r>
-            <w:proofErr w:type="spellStart"/>
-            <w:r>
-              <w:rPr>
-                <w:b/>
-                <w:bCs/>
-                <w:sz w:val="28"/>
-                <w:szCs w:val="28"/>
-              </w:rPr>
-              <w:t>Dasini</w:t>
-            </w:r>
-            <w:proofErr w:type="spellEnd"/>
+              <w:t>77th Dasini</w:t>
+            </w:r>
           </w:p>
         </w:tc>
         <w:tc>
@@ -11654,7 +11228,6 @@
               </w:rPr>
               <w:t>ர</w:t>
             </w:r>
-            <w:proofErr w:type="spellStart"/>
             <w:r>
               <w:rPr>
                 <w:rFonts w:ascii="BRH Devanagari Extra" w:hAnsi="BRH Devanagari Extra" w:cs="Latha"/>
@@ -11664,7 +11237,6 @@
               </w:rPr>
               <w:t>óè</w:t>
             </w:r>
-            <w:proofErr w:type="spellEnd"/>
             <w:r>
               <w:rPr>
                 <w:rFonts w:ascii="Latha" w:hAnsi="Latha" w:cs="Latha"/>
@@ -11884,7 +11456,6 @@
               </w:rPr>
               <w:t>ர</w:t>
             </w:r>
-            <w:proofErr w:type="spellStart"/>
             <w:r>
               <w:rPr>
                 <w:rFonts w:ascii="BRH Devanagari Extra" w:hAnsi="BRH Devanagari Extra" w:cs="Latha"/>
@@ -11894,7 +11465,6 @@
               </w:rPr>
               <w:t>óè</w:t>
             </w:r>
-            <w:proofErr w:type="spellEnd"/>
             <w:r>
               <w:rPr>
                 <w:rFonts w:ascii="Latha" w:hAnsi="Latha" w:cs="Latha"/>
@@ -12095,7 +11665,6 @@
               </w:rPr>
               <w:t>ர</w:t>
             </w:r>
-            <w:proofErr w:type="spellStart"/>
             <w:r>
               <w:rPr>
                 <w:rFonts w:ascii="BRH Devanagari Extra" w:hAnsi="BRH Devanagari Extra" w:cs="Latha"/>
@@ -12105,7 +11674,6 @@
               </w:rPr>
               <w:t>óè</w:t>
             </w:r>
-            <w:proofErr w:type="spellEnd"/>
             <w:r>
               <w:rPr>
                 <w:rFonts w:ascii="Latha" w:hAnsi="Latha" w:cs="Latha"/>
@@ -12342,7 +11910,6 @@
               </w:rPr>
               <w:t>ர</w:t>
             </w:r>
-            <w:proofErr w:type="spellStart"/>
             <w:r>
               <w:rPr>
                 <w:rFonts w:ascii="BRH Devanagari Extra" w:hAnsi="BRH Devanagari Extra" w:cs="Latha"/>
@@ -12352,7 +11919,6 @@
               </w:rPr>
               <w:t>óè</w:t>
             </w:r>
-            <w:proofErr w:type="spellEnd"/>
             <w:r>
               <w:rPr>
                 <w:rFonts w:ascii="Latha" w:hAnsi="Latha" w:cs="Latha"/>
@@ -12489,7 +12055,6 @@
               </w:rPr>
               <w:t xml:space="preserve">th </w:t>
             </w:r>
-            <w:proofErr w:type="spellStart"/>
             <w:r>
               <w:rPr>
                 <w:b/>
@@ -12499,7 +12064,6 @@
               </w:rPr>
               <w:t>Vaakyam</w:t>
             </w:r>
-            <w:proofErr w:type="spellEnd"/>
           </w:p>
           <w:p>
             <w:pPr>
@@ -12516,19 +12080,8 @@
                 <w:sz w:val="28"/>
                 <w:szCs w:val="28"/>
               </w:rPr>
-              <w:t xml:space="preserve">77th </w:t>
-            </w:r>
-            <w:proofErr w:type="spellStart"/>
-            <w:r>
-              <w:rPr>
-                <w:b/>
-                <w:bCs/>
-                <w:sz w:val="28"/>
-                <w:szCs w:val="28"/>
-              </w:rPr>
-              <w:t>Dasini</w:t>
-            </w:r>
-            <w:proofErr w:type="spellEnd"/>
+              <w:t>77th Dasini</w:t>
+            </w:r>
           </w:p>
         </w:tc>
         <w:tc>
@@ -12965,29 +12518,7 @@
           <w:szCs w:val="32"/>
           <w:u w:val="single"/>
         </w:rPr>
-        <w:t xml:space="preserve">TaittirIya </w:t>
-      </w:r>
-      <w:proofErr w:type="spellStart"/>
-      <w:r>
-        <w:rPr>
-          <w:b/>
-          <w:bCs/>
-          <w:sz w:val="32"/>
-          <w:szCs w:val="32"/>
-          <w:u w:val="single"/>
-        </w:rPr>
-        <w:t>BrAhmaNam</w:t>
-      </w:r>
-      <w:proofErr w:type="spellEnd"/>
-      <w:r>
-        <w:rPr>
-          <w:b/>
-          <w:bCs/>
-          <w:sz w:val="32"/>
-          <w:szCs w:val="32"/>
-          <w:u w:val="single"/>
-        </w:rPr>
-        <w:t xml:space="preserve"> TB 2.5</w:t>
+        <w:t>TaittirIya BrAhmaNam TB 2.5</w:t>
       </w:r>
       <w:r>
         <w:rPr>
@@ -14022,6 +13553,7 @@
     <w:lsdException w:name="HTML Sample" w:semiHidden="1" w:unhideWhenUsed="1"/>
     <w:lsdException w:name="HTML Typewriter" w:semiHidden="1" w:unhideWhenUsed="1"/>
     <w:lsdException w:name="HTML Variable" w:semiHidden="1" w:unhideWhenUsed="1"/>
+    <w:lsdException w:name="Normal Table" w:semiHidden="1" w:unhideWhenUsed="1"/>
     <w:lsdException w:name="annotation subject" w:semiHidden="1" w:unhideWhenUsed="1"/>
     <w:lsdException w:name="No List" w:semiHidden="1" w:unhideWhenUsed="1"/>
     <w:lsdException w:name="Outline List 1" w:semiHidden="1" w:unhideWhenUsed="1"/>
@@ -14064,8 +13596,11 @@
     <w:lsdException w:name="Table Contemporary" w:semiHidden="1" w:unhideWhenUsed="1"/>
     <w:lsdException w:name="Table Elegant" w:semiHidden="1" w:unhideWhenUsed="1"/>
     <w:lsdException w:name="Table Professional" w:semiHidden="1" w:unhideWhenUsed="1"/>
+    <w:lsdException w:name="Table Subtle 1" w:semiHidden="1" w:unhideWhenUsed="1"/>
     <w:lsdException w:name="Table Subtle 2" w:semiHidden="1" w:unhideWhenUsed="1"/>
     <w:lsdException w:name="Table Web 1" w:semiHidden="1" w:unhideWhenUsed="1"/>
+    <w:lsdException w:name="Table Web 2" w:semiHidden="1" w:unhideWhenUsed="1"/>
+    <w:lsdException w:name="Table Web 3" w:semiHidden="1" w:unhideWhenUsed="1"/>
     <w:lsdException w:name="Balloon Text" w:semiHidden="1" w:unhideWhenUsed="1"/>
     <w:lsdException w:name="Table Grid" w:uiPriority="59"/>
     <w:lsdException w:name="Table Theme" w:semiHidden="1" w:unhideWhenUsed="1"/>

</xml_diff>

<commit_message>
nmv 23 07 2024
</commit_message>
<xml_diff>
--- a/brAhmaNa/TB 2.5-2.8 Tamil Corrections.docx
+++ b/brAhmaNa/TB 2.5-2.8 Tamil Corrections.docx
@@ -1,7 +1,647 @@
 
 <file path=word/document.xml><?xml version="1.0" encoding="utf-8"?>
-<w:document xmlns:wpc="http://schemas.microsoft.com/office/word/2010/wordprocessingCanvas" xmlns:cx="http://schemas.microsoft.com/office/drawing/2014/chartex" xmlns:cx1="http://schemas.microsoft.com/office/drawing/2015/9/8/chartex" xmlns:cx2="http://schemas.microsoft.com/office/drawing/2015/10/21/chartex" xmlns:cx3="http://schemas.microsoft.com/office/drawing/2016/5/9/chartex" xmlns:cx4="http://schemas.microsoft.com/office/drawing/2016/5/10/chartex" xmlns:cx5="http://schemas.microsoft.com/office/drawing/2016/5/11/chartex" xmlns:cx6="http://schemas.microsoft.com/office/drawing/2016/5/12/chartex" xmlns:cx7="http://schemas.microsoft.com/office/drawing/2016/5/13/chartex" xmlns:cx8="http://schemas.microsoft.com/office/drawing/2016/5/14/chartex" xmlns:mc="http://schemas.openxmlformats.org/markup-compatibility/2006" xmlns:aink="http://schemas.microsoft.com/office/drawing/2016/ink" xmlns:am3d="http://schemas.microsoft.com/office/drawing/2017/model3d" xmlns:o="urn:schemas-microsoft-com:office:office" xmlns:r="http://schemas.openxmlformats.org/officeDocument/2006/relationships" xmlns:m="http://schemas.openxmlformats.org/officeDocument/2006/math" xmlns:v="urn:schemas-microsoft-com:vml" xmlns:wp14="http://schemas.microsoft.com/office/word/2010/wordprocessingDrawing" xmlns:wp="http://schemas.openxmlformats.org/drawingml/2006/wordprocessingDrawing" xmlns:w10="urn:schemas-microsoft-com:office:word" xmlns:w="http://schemas.openxmlformats.org/wordprocessingml/2006/main" xmlns:w14="http://schemas.microsoft.com/office/word/2010/wordml" xmlns:w15="http://schemas.microsoft.com/office/word/2012/wordml" xmlns:w16cex="http://schemas.microsoft.com/office/word/2018/wordml/cex" xmlns:w16cid="http://schemas.microsoft.com/office/word/2016/wordml/cid" xmlns:w16="http://schemas.microsoft.com/office/word/2018/wordml" xmlns:w16sdtdh="http://schemas.microsoft.com/office/word/2020/wordml/sdtdatahash" xmlns:w16se="http://schemas.microsoft.com/office/word/2015/wordml/symex" xmlns:wpg="http://schemas.microsoft.com/office/word/2010/wordprocessingGroup" xmlns:wpi="http://schemas.microsoft.com/office/word/2010/wordprocessingInk" xmlns:wne="http://schemas.microsoft.com/office/word/2006/wordml" xmlns:wps="http://schemas.microsoft.com/office/word/2010/wordprocessingShape" mc:Ignorable="w14 w15 w16se w16cid w16 w16cex w16sdtdh wp14">
+<w:document xmlns:wpc="http://schemas.microsoft.com/office/word/2010/wordprocessingCanvas" xmlns:cx="http://schemas.microsoft.com/office/drawing/2014/chartex" xmlns:cx1="http://schemas.microsoft.com/office/drawing/2015/9/8/chartex" xmlns:cx2="http://schemas.microsoft.com/office/drawing/2015/10/21/chartex" xmlns:cx3="http://schemas.microsoft.com/office/drawing/2016/5/9/chartex" xmlns:cx4="http://schemas.microsoft.com/office/drawing/2016/5/10/chartex" xmlns:cx5="http://schemas.microsoft.com/office/drawing/2016/5/11/chartex" xmlns:cx6="http://schemas.microsoft.com/office/drawing/2016/5/12/chartex" xmlns:cx7="http://schemas.microsoft.com/office/drawing/2016/5/13/chartex" xmlns:cx8="http://schemas.microsoft.com/office/drawing/2016/5/14/chartex" xmlns:mc="http://schemas.openxmlformats.org/markup-compatibility/2006" xmlns:aink="http://schemas.microsoft.com/office/drawing/2016/ink" xmlns:am3d="http://schemas.microsoft.com/office/drawing/2017/model3d" xmlns:o="urn:schemas-microsoft-com:office:office" xmlns:oel="http://schemas.microsoft.com/office/2019/extlst" xmlns:r="http://schemas.openxmlformats.org/officeDocument/2006/relationships" xmlns:m="http://schemas.openxmlformats.org/officeDocument/2006/math" xmlns:v="urn:schemas-microsoft-com:vml" xmlns:wp14="http://schemas.microsoft.com/office/word/2010/wordprocessingDrawing" xmlns:wp="http://schemas.openxmlformats.org/drawingml/2006/wordprocessingDrawing" xmlns:w10="urn:schemas-microsoft-com:office:word" xmlns:w="http://schemas.openxmlformats.org/wordprocessingml/2006/main" xmlns:w14="http://schemas.microsoft.com/office/word/2010/wordml" xmlns:w15="http://schemas.microsoft.com/office/word/2012/wordml" xmlns:w16cex="http://schemas.microsoft.com/office/word/2018/wordml/cex" xmlns:w16cid="http://schemas.microsoft.com/office/word/2016/wordml/cid" xmlns:w16="http://schemas.microsoft.com/office/word/2018/wordml" xmlns:w16du="http://schemas.microsoft.com/office/word/2023/wordml/word16du" xmlns:w16sdtdh="http://schemas.microsoft.com/office/word/2020/wordml/sdtdatahash" xmlns:w16se="http://schemas.microsoft.com/office/word/2015/wordml/symex" xmlns:wpg="http://schemas.microsoft.com/office/word/2010/wordprocessingGroup" xmlns:wpi="http://schemas.microsoft.com/office/word/2010/wordprocessingInk" xmlns:wne="http://schemas.microsoft.com/office/word/2006/wordml" xmlns:wps="http://schemas.microsoft.com/office/word/2010/wordprocessingShape" mc:Ignorable="w14 w15 w16se w16cid w16 w16cex w16sdtdh w16du wp14">
   <w:body>
+    <w:p>
+      <w:pPr>
+        <w:spacing w:before="0" w:line="240" w:lineRule="auto"/>
+        <w:jc w:val="center"/>
+        <w:rPr>
+          <w:b/>
+          <w:bCs/>
+          <w:sz w:val="32"/>
+          <w:szCs w:val="32"/>
+          <w:u w:val="single"/>
+        </w:rPr>
+      </w:pPr>
+      <w:r>
+        <w:rPr>
+          <w:b/>
+          <w:bCs/>
+          <w:sz w:val="32"/>
+          <w:szCs w:val="32"/>
+          <w:u w:val="single"/>
+        </w:rPr>
+        <w:t xml:space="preserve">TaittirIya BrAhmaNam TB 2.5 - </w:t>
+      </w:r>
+      <w:proofErr w:type="gramStart"/>
+      <w:r>
+        <w:rPr>
+          <w:b/>
+          <w:bCs/>
+          <w:sz w:val="32"/>
+          <w:szCs w:val="32"/>
+          <w:u w:val="single"/>
+        </w:rPr>
+        <w:t>2.8  Book</w:t>
+      </w:r>
+      <w:proofErr w:type="gramEnd"/>
+      <w:r>
+        <w:rPr>
+          <w:b/>
+          <w:bCs/>
+          <w:sz w:val="32"/>
+          <w:szCs w:val="32"/>
+          <w:u w:val="single"/>
+        </w:rPr>
+        <w:t xml:space="preserve"> </w:t>
+      </w:r>
+    </w:p>
+    <w:p>
+      <w:pPr>
+        <w:spacing w:before="0" w:line="240" w:lineRule="auto"/>
+        <w:jc w:val="center"/>
+        <w:rPr>
+          <w:b/>
+          <w:bCs/>
+          <w:sz w:val="32"/>
+          <w:szCs w:val="32"/>
+          <w:u w:val="single"/>
+        </w:rPr>
+      </w:pPr>
+      <w:r>
+        <w:rPr>
+          <w:b/>
+          <w:bCs/>
+          <w:sz w:val="32"/>
+          <w:szCs w:val="32"/>
+          <w:u w:val="single"/>
+        </w:rPr>
+        <w:t xml:space="preserve">Tamil </w:t>
+      </w:r>
+      <w:r>
+        <w:rPr>
+          <w:b/>
+          <w:bCs/>
+          <w:sz w:val="32"/>
+          <w:szCs w:val="32"/>
+          <w:u w:val="single"/>
+        </w:rPr>
+        <w:t>Corrections –</w:t>
+      </w:r>
+      <w:r>
+        <w:rPr>
+          <w:b/>
+          <w:bCs/>
+          <w:sz w:val="32"/>
+          <w:szCs w:val="32"/>
+          <w:u w:val="single"/>
+        </w:rPr>
+        <w:t xml:space="preserve"> </w:t>
+      </w:r>
+      <w:r>
+        <w:rPr>
+          <w:b/>
+          <w:bCs/>
+          <w:sz w:val="32"/>
+          <w:szCs w:val="32"/>
+          <w:u w:val="single"/>
+        </w:rPr>
+        <w:t xml:space="preserve">Observed </w:t>
+      </w:r>
+      <w:proofErr w:type="gramStart"/>
+      <w:r>
+        <w:rPr>
+          <w:b/>
+          <w:bCs/>
+          <w:sz w:val="32"/>
+          <w:szCs w:val="32"/>
+          <w:u w:val="single"/>
+        </w:rPr>
+        <w:t xml:space="preserve">till </w:t>
+      </w:r>
+      <w:r>
+        <w:rPr>
+          <w:b/>
+          <w:bCs/>
+          <w:sz w:val="32"/>
+          <w:szCs w:val="32"/>
+          <w:highlight w:val="red"/>
+          <w:u w:val="single"/>
+        </w:rPr>
+        <w:t>????</w:t>
+      </w:r>
+      <w:proofErr w:type="gramEnd"/>
+    </w:p>
+    <w:p>
+      <w:pPr>
+        <w:jc w:val="center"/>
+        <w:rPr>
+          <w:b/>
+          <w:bCs/>
+        </w:rPr>
+      </w:pPr>
+      <w:r>
+        <w:rPr>
+          <w:b/>
+          <w:bCs/>
+        </w:rPr>
+        <w:t xml:space="preserve">(ignore those which are already incorporated in your book’s version and date). </w:t>
+      </w:r>
+      <w:r>
+        <w:rPr>
+          <w:b/>
+          <w:bCs/>
+        </w:rPr>
+        <w:br/>
+        <w:t>Kindly refer to your Guru for the differences in Swaram marking between various sources.</w:t>
+      </w:r>
+    </w:p>
+    <w:tbl>
+      <w:tblPr>
+        <w:tblW w:w="13674" w:type="dxa"/>
+        <w:tblInd w:w="-431" w:type="dxa"/>
+        <w:tblBorders>
+          <w:top w:val="single" w:sz="4" w:space="0" w:color="000000"/>
+          <w:left w:val="single" w:sz="4" w:space="0" w:color="000000"/>
+          <w:bottom w:val="single" w:sz="4" w:space="0" w:color="000000"/>
+          <w:right w:val="single" w:sz="4" w:space="0" w:color="000000"/>
+          <w:insideH w:val="single" w:sz="4" w:space="0" w:color="000000"/>
+          <w:insideV w:val="single" w:sz="4" w:space="0" w:color="000000"/>
+        </w:tblBorders>
+        <w:tblLook w:val="04A0" w:firstRow="1" w:lastRow="0" w:firstColumn="1" w:lastColumn="0" w:noHBand="0" w:noVBand="1"/>
+      </w:tblPr>
+      <w:tblGrid>
+        <w:gridCol w:w="2694"/>
+        <w:gridCol w:w="5529"/>
+        <w:gridCol w:w="5451"/>
+      </w:tblGrid>
+      <w:tr>
+        <w:tc>
+          <w:tcPr>
+            <w:tcW w:w="2694" w:type="dxa"/>
+          </w:tcPr>
+          <w:p>
+            <w:pPr>
+              <w:spacing w:before="0" w:line="240" w:lineRule="auto"/>
+              <w:jc w:val="center"/>
+              <w:rPr>
+                <w:sz w:val="32"/>
+                <w:szCs w:val="32"/>
+              </w:rPr>
+            </w:pPr>
+            <w:r>
+              <w:rPr>
+                <w:sz w:val="32"/>
+                <w:szCs w:val="32"/>
+              </w:rPr>
+              <w:t>Section, Paragraph</w:t>
+            </w:r>
+          </w:p>
+          <w:p>
+            <w:pPr>
+              <w:spacing w:before="0" w:line="240" w:lineRule="auto"/>
+              <w:jc w:val="center"/>
+              <w:rPr>
+                <w:sz w:val="32"/>
+                <w:szCs w:val="32"/>
+              </w:rPr>
+            </w:pPr>
+            <w:r>
+              <w:rPr>
+                <w:sz w:val="32"/>
+                <w:szCs w:val="32"/>
+              </w:rPr>
+              <w:t>Reference</w:t>
+            </w:r>
+          </w:p>
+        </w:tc>
+        <w:tc>
+          <w:tcPr>
+            <w:tcW w:w="5529" w:type="dxa"/>
+          </w:tcPr>
+          <w:p>
+            <w:pPr>
+              <w:spacing w:before="0" w:line="240" w:lineRule="auto"/>
+              <w:jc w:val="center"/>
+              <w:rPr>
+                <w:sz w:val="32"/>
+                <w:szCs w:val="32"/>
+              </w:rPr>
+            </w:pPr>
+            <w:r>
+              <w:rPr>
+                <w:sz w:val="32"/>
+                <w:szCs w:val="32"/>
+              </w:rPr>
+              <w:t>As Printed</w:t>
+            </w:r>
+          </w:p>
+        </w:tc>
+        <w:tc>
+          <w:tcPr>
+            <w:tcW w:w="5451" w:type="dxa"/>
+          </w:tcPr>
+          <w:p>
+            <w:pPr>
+              <w:spacing w:before="0" w:line="240" w:lineRule="auto"/>
+              <w:ind w:right="-18"/>
+              <w:jc w:val="center"/>
+              <w:rPr>
+                <w:sz w:val="32"/>
+                <w:szCs w:val="32"/>
+              </w:rPr>
+            </w:pPr>
+            <w:r>
+              <w:rPr>
+                <w:sz w:val="32"/>
+                <w:szCs w:val="32"/>
+              </w:rPr>
+              <w:t>To be read as or corrected as</w:t>
+            </w:r>
+          </w:p>
+          <w:p>
+            <w:pPr>
+              <w:spacing w:before="0" w:line="240" w:lineRule="auto"/>
+              <w:ind w:right="-18"/>
+              <w:jc w:val="center"/>
+              <w:rPr>
+                <w:sz w:val="32"/>
+                <w:szCs w:val="32"/>
+              </w:rPr>
+            </w:pPr>
+            <w:r>
+              <w:rPr>
+                <w:sz w:val="32"/>
+                <w:szCs w:val="32"/>
+              </w:rPr>
+              <w:t>(Comments and analysis)</w:t>
+            </w:r>
+          </w:p>
+        </w:tc>
+      </w:tr>
+      <w:tr>
+        <w:trPr>
+          <w:trHeight w:val="929"/>
+        </w:trPr>
+        <w:tc>
+          <w:tcPr>
+            <w:tcW w:w="2694" w:type="dxa"/>
+          </w:tcPr>
+          <w:p>
+            <w:pPr>
+              <w:spacing w:before="0" w:line="240" w:lineRule="auto"/>
+              <w:rPr>
+                <w:b/>
+                <w:sz w:val="28"/>
+                <w:szCs w:val="28"/>
+                <w:lang w:val="it-IT"/>
+              </w:rPr>
+            </w:pPr>
+            <w:r>
+              <w:rPr>
+                <w:b/>
+                <w:sz w:val="28"/>
+                <w:szCs w:val="28"/>
+                <w:lang w:val="it-IT"/>
+              </w:rPr>
+              <w:t>TB 2.</w:t>
+            </w:r>
+            <w:r>
+              <w:rPr>
+                <w:b/>
+                <w:sz w:val="28"/>
+                <w:szCs w:val="28"/>
+                <w:lang w:val="it-IT"/>
+              </w:rPr>
+              <w:t>8.4.2</w:t>
+            </w:r>
+          </w:p>
+          <w:p>
+            <w:pPr>
+              <w:spacing w:before="0" w:line="240" w:lineRule="auto"/>
+              <w:rPr>
+                <w:b/>
+                <w:sz w:val="28"/>
+                <w:szCs w:val="28"/>
+                <w:lang w:val="it-IT"/>
+              </w:rPr>
+            </w:pPr>
+            <w:r>
+              <w:rPr>
+                <w:b/>
+                <w:sz w:val="28"/>
+                <w:szCs w:val="28"/>
+                <w:lang w:val="it-IT"/>
+              </w:rPr>
+              <w:t>Statement</w:t>
+            </w:r>
+            <w:r>
+              <w:rPr>
+                <w:b/>
+                <w:sz w:val="28"/>
+                <w:szCs w:val="28"/>
+                <w:lang w:val="it-IT"/>
+              </w:rPr>
+              <w:t xml:space="preserve"> No - </w:t>
+            </w:r>
+            <w:r>
+              <w:rPr>
+                <w:b/>
+                <w:sz w:val="28"/>
+                <w:szCs w:val="28"/>
+                <w:lang w:val="it-IT"/>
+              </w:rPr>
+              <w:t>2</w:t>
+            </w:r>
+          </w:p>
+          <w:p>
+            <w:pPr>
+              <w:spacing w:before="0" w:line="240" w:lineRule="auto"/>
+              <w:rPr>
+                <w:sz w:val="28"/>
+                <w:szCs w:val="28"/>
+                <w:lang w:val="it-IT"/>
+              </w:rPr>
+            </w:pPr>
+            <w:r>
+              <w:rPr>
+                <w:b/>
+                <w:sz w:val="28"/>
+                <w:szCs w:val="28"/>
+                <w:lang w:val="it-IT"/>
+              </w:rPr>
+              <w:t xml:space="preserve">Dasini No - </w:t>
+            </w:r>
+            <w:r>
+              <w:rPr>
+                <w:b/>
+                <w:sz w:val="28"/>
+                <w:szCs w:val="28"/>
+                <w:lang w:val="it-IT"/>
+              </w:rPr>
+              <w:t>24</w:t>
+            </w:r>
+          </w:p>
+        </w:tc>
+        <w:tc>
+          <w:tcPr>
+            <w:tcW w:w="5529" w:type="dxa"/>
+          </w:tcPr>
+          <w:p>
+            <w:pPr>
+              <w:widowControl w:val="0"/>
+              <w:autoSpaceDE w:val="0"/>
+              <w:autoSpaceDN w:val="0"/>
+              <w:adjustRightInd w:val="0"/>
+              <w:spacing w:line="252" w:lineRule="auto"/>
+              <w:ind w:right="438"/>
+              <w:rPr>
+                <w:rFonts w:ascii="BRH Devanagari Extra" w:hAnsi="BRH Devanagari Extra" w:cs="BRH Devanagari Extra"/>
+                <w:sz w:val="36"/>
+                <w:szCs w:val="36"/>
+                <w:lang w:val="en-IN"/>
+              </w:rPr>
+            </w:pPr>
+            <w:r>
+              <w:rPr>
+                <w:rFonts w:ascii="Latha" w:hAnsi="Latha" w:cs="Latha"/>
+                <w:sz w:val="28"/>
+                <w:szCs w:val="28"/>
+                <w:cs/>
+                <w:lang w:bidi="ta-IN"/>
+              </w:rPr>
+              <w:t>அதா</w:t>
+            </w:r>
+            <w:r>
+              <w:rPr>
+                <w:rFonts w:ascii="Latha" w:hAnsi="Latha" w:cs="Latha"/>
+                <w:b/>
+                <w:bCs/>
+                <w:position w:val="-12"/>
+                <w:sz w:val="28"/>
+                <w:szCs w:val="28"/>
+                <w:cs/>
+                <w:lang w:bidi="ta-IN"/>
+              </w:rPr>
+              <w:t>2</w:t>
+            </w:r>
+            <w:r>
+              <w:rPr>
+                <w:rFonts w:ascii="Latha" w:hAnsi="Latha" w:cs="Latha"/>
+                <w:sz w:val="28"/>
+                <w:szCs w:val="28"/>
+                <w:cs/>
+                <w:lang w:bidi="ta-IN"/>
+              </w:rPr>
+              <w:t>ப</w:t>
+            </w:r>
+            <w:r>
+              <w:rPr>
+                <w:rFonts w:ascii="Latha" w:hAnsi="Latha" w:cs="Latha"/>
+                <w:b/>
+                <w:bCs/>
+                <w:position w:val="-12"/>
+                <w:sz w:val="28"/>
+                <w:szCs w:val="28"/>
+                <w:cs/>
+                <w:lang w:bidi="ta-IN"/>
+              </w:rPr>
+              <w:t>4</w:t>
+            </w:r>
+            <w:r>
+              <w:rPr>
+                <w:rFonts w:ascii="Latha" w:hAnsi="Latha" w:cs="Latha"/>
+                <w:sz w:val="28"/>
+                <w:szCs w:val="28"/>
+                <w:highlight w:val="yellow"/>
+                <w:cs/>
+                <w:lang w:bidi="ta-IN"/>
+              </w:rPr>
+              <w:t>ய</w:t>
+            </w:r>
+            <w:r>
+              <w:rPr>
+                <w:rFonts w:ascii="BRH Tamil Tab Extra" w:hAnsi="BRH Tamil Tab Extra" w:cs="Latha"/>
+                <w:b/>
+                <w:sz w:val="36"/>
+                <w:szCs w:val="28"/>
+              </w:rPr>
+              <w:t>†</w:t>
+            </w:r>
+            <w:r>
+              <w:rPr>
+                <w:rFonts w:ascii="Latha" w:hAnsi="Latha" w:cs="Latha"/>
+                <w:sz w:val="28"/>
+                <w:szCs w:val="28"/>
+                <w:cs/>
+                <w:lang w:bidi="ta-IN"/>
+              </w:rPr>
+              <w:t>ங் க்</w:t>
+            </w:r>
+            <w:r>
+              <w:rPr>
+                <w:rFonts w:ascii="Latha" w:hAnsi="Latha" w:cs="Latha"/>
+                <w:b/>
+                <w:bCs/>
+                <w:i/>
+                <w:iCs/>
+                <w:sz w:val="28"/>
+                <w:szCs w:val="28"/>
+                <w:cs/>
+                <w:lang w:bidi="ta-IN"/>
+              </w:rPr>
+              <w:t>ரு</w:t>
+            </w:r>
+            <w:r>
+              <w:rPr>
+                <w:rFonts w:ascii="Latha" w:hAnsi="Latha" w:cs="Latha"/>
+                <w:sz w:val="28"/>
+                <w:szCs w:val="28"/>
+                <w:cs/>
+                <w:lang w:bidi="ta-IN"/>
+              </w:rPr>
+              <w:t>ணுஹி</w:t>
+            </w:r>
+          </w:p>
+        </w:tc>
+        <w:tc>
+          <w:tcPr>
+            <w:tcW w:w="5451" w:type="dxa"/>
+          </w:tcPr>
+          <w:p>
+            <w:pPr>
+              <w:spacing w:before="0" w:line="240" w:lineRule="auto"/>
+              <w:rPr>
+                <w:rFonts w:cs="Arial"/>
+                <w:sz w:val="36"/>
+                <w:szCs w:val="36"/>
+                <w:lang w:val="en-IN"/>
+              </w:rPr>
+            </w:pPr>
+            <w:r>
+              <w:rPr>
+                <w:rFonts w:ascii="Latha" w:hAnsi="Latha" w:cs="Latha"/>
+                <w:sz w:val="28"/>
+                <w:szCs w:val="28"/>
+                <w:cs/>
+                <w:lang w:bidi="ta-IN"/>
+              </w:rPr>
+              <w:t>அதா</w:t>
+            </w:r>
+            <w:r>
+              <w:rPr>
+                <w:rFonts w:ascii="Latha" w:hAnsi="Latha" w:cs="Latha"/>
+                <w:b/>
+                <w:bCs/>
+                <w:position w:val="-12"/>
+                <w:sz w:val="28"/>
+                <w:szCs w:val="28"/>
+                <w:cs/>
+                <w:lang w:bidi="ta-IN"/>
+              </w:rPr>
+              <w:t>2</w:t>
+            </w:r>
+            <w:r>
+              <w:rPr>
+                <w:rFonts w:ascii="Latha" w:hAnsi="Latha" w:cs="Latha"/>
+                <w:sz w:val="28"/>
+                <w:szCs w:val="28"/>
+                <w:highlight w:val="green"/>
+                <w:cs/>
+                <w:lang w:bidi="ta-IN"/>
+              </w:rPr>
+              <w:t>ப</w:t>
+            </w:r>
+            <w:r>
+              <w:rPr>
+                <w:rFonts w:ascii="BRH Tamil Tab Extra" w:hAnsi="BRH Tamil Tab Extra" w:cs="Latha"/>
+                <w:b/>
+                <w:sz w:val="36"/>
+                <w:szCs w:val="28"/>
+              </w:rPr>
+              <w:t>†</w:t>
+            </w:r>
+            <w:r>
+              <w:rPr>
+                <w:rFonts w:ascii="Latha" w:hAnsi="Latha" w:cs="Latha"/>
+                <w:b/>
+                <w:bCs/>
+                <w:position w:val="-12"/>
+                <w:sz w:val="28"/>
+                <w:szCs w:val="28"/>
+                <w:cs/>
+                <w:lang w:bidi="ta-IN"/>
+              </w:rPr>
+              <w:t>4</w:t>
+            </w:r>
+            <w:r>
+              <w:rPr>
+                <w:rFonts w:ascii="Latha" w:hAnsi="Latha" w:cs="Latha"/>
+                <w:sz w:val="28"/>
+                <w:szCs w:val="28"/>
+                <w:cs/>
+                <w:lang w:bidi="ta-IN"/>
+              </w:rPr>
+              <w:t>யங் க்</w:t>
+            </w:r>
+            <w:r>
+              <w:rPr>
+                <w:rFonts w:ascii="Latha" w:hAnsi="Latha" w:cs="Latha"/>
+                <w:b/>
+                <w:bCs/>
+                <w:i/>
+                <w:iCs/>
+                <w:sz w:val="28"/>
+                <w:szCs w:val="28"/>
+                <w:cs/>
+                <w:lang w:bidi="ta-IN"/>
+              </w:rPr>
+              <w:t>ரு</w:t>
+            </w:r>
+            <w:r>
+              <w:rPr>
+                <w:rFonts w:ascii="Latha" w:hAnsi="Latha" w:cs="Latha"/>
+                <w:sz w:val="28"/>
+                <w:szCs w:val="28"/>
+                <w:cs/>
+                <w:lang w:bidi="ta-IN"/>
+              </w:rPr>
+              <w:t>ணுஹி</w:t>
+            </w:r>
+          </w:p>
+        </w:tc>
+      </w:tr>
+    </w:tbl>
+    <w:p>
+      <w:pPr>
+        <w:spacing w:before="0"/>
+        <w:jc w:val="center"/>
+        <w:rPr>
+          <w:b/>
+          <w:bCs/>
+          <w:sz w:val="32"/>
+          <w:szCs w:val="32"/>
+          <w:u w:val="single"/>
+        </w:rPr>
+      </w:pPr>
+    </w:p>
+    <w:p>
+      <w:pPr>
+        <w:spacing w:before="0"/>
+        <w:jc w:val="center"/>
+        <w:rPr>
+          <w:b/>
+          <w:bCs/>
+          <w:sz w:val="32"/>
+          <w:szCs w:val="32"/>
+          <w:u w:val="single"/>
+        </w:rPr>
+      </w:pPr>
+    </w:p>
+    <w:p>
+      <w:pPr>
+        <w:spacing w:before="0"/>
+        <w:jc w:val="center"/>
+        <w:rPr>
+          <w:b/>
+          <w:bCs/>
+          <w:sz w:val="32"/>
+          <w:szCs w:val="32"/>
+          <w:u w:val="single"/>
+        </w:rPr>
+      </w:pPr>
+    </w:p>
     <w:p>
       <w:pPr>
         <w:spacing w:before="0"/>
@@ -22,8 +662,20 @@
           <w:szCs w:val="32"/>
           <w:u w:val="single"/>
         </w:rPr>
-        <w:t>TaittirIya BrAhmaNam TB 2.5 - 2.8  Book</w:t>
+        <w:t xml:space="preserve">TaittirIya BrAhmaNam TB 2.5 - </w:t>
       </w:r>
+      <w:proofErr w:type="gramStart"/>
+      <w:r>
+        <w:rPr>
+          <w:b/>
+          <w:bCs/>
+          <w:sz w:val="32"/>
+          <w:szCs w:val="32"/>
+          <w:u w:val="single"/>
+        </w:rPr>
+        <w:t>2.8  Book</w:t>
+      </w:r>
+      <w:proofErr w:type="gramEnd"/>
       <w:r>
         <w:rPr>
           <w:b/>
@@ -692,6 +1344,7 @@
                 <w:sz w:val="28"/>
                 <w:szCs w:val="28"/>
               </w:rPr>
+              <w:lastRenderedPageBreak/>
               <w:t>TB 2.6.8.3</w:t>
             </w:r>
           </w:p>
@@ -2877,7 +3530,6 @@
                 <w:sz w:val="28"/>
                 <w:szCs w:val="28"/>
               </w:rPr>
-              <w:lastRenderedPageBreak/>
               <w:t>TB 2.7.18.4</w:t>
             </w:r>
           </w:p>
@@ -4197,6 +4849,7 @@
                 <w:sz w:val="28"/>
                 <w:szCs w:val="28"/>
               </w:rPr>
+              <w:lastRenderedPageBreak/>
               <w:t>Dasini No - 43</w:t>
             </w:r>
           </w:p>
@@ -4233,6 +4886,7 @@
                 <w:cs/>
                 <w:lang w:bidi="ta-IN"/>
               </w:rPr>
+              <w:lastRenderedPageBreak/>
               <w:t>தே</w:t>
             </w:r>
             <w:r>
@@ -4401,6 +5055,7 @@
                 <w:cs/>
                 <w:lang w:bidi="ta-IN"/>
               </w:rPr>
+              <w:lastRenderedPageBreak/>
               <w:t>க</w:t>
             </w:r>
             <w:r>
@@ -4486,6 +5141,7 @@
                 <w:cs/>
                 <w:lang w:bidi="ta-IN"/>
               </w:rPr>
+              <w:lastRenderedPageBreak/>
               <w:t>தே</w:t>
             </w:r>
             <w:r>
@@ -4665,6 +5321,7 @@
                 <w:cs/>
                 <w:lang w:bidi="ta-IN"/>
               </w:rPr>
+              <w:lastRenderedPageBreak/>
               <w:t>க</w:t>
             </w:r>
             <w:r>
@@ -4748,6 +5405,7 @@
                 <w:sz w:val="28"/>
                 <w:szCs w:val="28"/>
               </w:rPr>
+              <w:lastRenderedPageBreak/>
               <w:t>TB 2.8.6.5</w:t>
             </w:r>
           </w:p>
@@ -5705,7 +6363,16 @@
           <w:bCs/>
           <w:sz w:val="32"/>
         </w:rPr>
-        <w:t>replaced with</w:t>
+        <w:t xml:space="preserve">replaced </w:t>
+      </w:r>
+      <w:proofErr w:type="gramStart"/>
+      <w:r>
+        <w:rPr>
+          <w:b/>
+          <w:bCs/>
+          <w:sz w:val="32"/>
+        </w:rPr>
+        <w:t>with</w:t>
       </w:r>
       <w:r>
         <w:rPr>
@@ -5727,6 +6394,7 @@
         </w:rPr>
         <w:t>"</w:t>
       </w:r>
+      <w:proofErr w:type="gramEnd"/>
       <w:r>
         <w:rPr>
           <w:rFonts w:ascii="Latha" w:hAnsi="Latha" w:cs="Latha"/>
@@ -5814,7 +6482,6 @@
           <w:szCs w:val="32"/>
           <w:u w:val="single"/>
         </w:rPr>
-        <w:lastRenderedPageBreak/>
         <w:t xml:space="preserve">TaittirIya BrAhmaNam TB </w:t>
       </w:r>
       <w:r>
@@ -5877,6 +6544,7 @@
         </w:rPr>
         <w:t xml:space="preserve"> </w:t>
       </w:r>
+      <w:proofErr w:type="gramStart"/>
       <w:r>
         <w:rPr>
           <w:b/>
@@ -5917,6 +6585,7 @@
         </w:rPr>
         <w:t xml:space="preserve">  Book</w:t>
       </w:r>
+      <w:proofErr w:type="gramEnd"/>
       <w:r>
         <w:rPr>
           <w:b/>
@@ -6797,6 +7466,7 @@
                 <w:sz w:val="28"/>
                 <w:szCs w:val="28"/>
               </w:rPr>
+              <w:lastRenderedPageBreak/>
               <w:t>TB 2.6.11.9</w:t>
             </w:r>
           </w:p>
@@ -8749,7 +9419,6 @@
                 <w:sz w:val="28"/>
                 <w:szCs w:val="28"/>
               </w:rPr>
-              <w:lastRenderedPageBreak/>
               <w:t>TB 2.8.3.4</w:t>
             </w:r>
           </w:p>
@@ -10043,7 +10712,18 @@
                 <w:cs/>
                 <w:lang w:bidi="ta-IN"/>
               </w:rPr>
-              <w:t>ஸ்ய வ</w:t>
+              <w:t xml:space="preserve">ஸ்ய </w:t>
+            </w:r>
+            <w:r>
+              <w:rPr>
+                <w:rFonts w:ascii="Latha" w:hAnsi="Latha" w:cs="Latha"/>
+                <w:sz w:val="28"/>
+                <w:szCs w:val="28"/>
+                <w:cs/>
+                <w:lang w:bidi="ta-IN"/>
+              </w:rPr>
+              <w:lastRenderedPageBreak/>
+              <w:t>வ</w:t>
             </w:r>
             <w:r>
               <w:rPr>
@@ -10162,6 +10842,7 @@
                 <w:cs/>
                 <w:lang w:bidi="ta-IN"/>
               </w:rPr>
+              <w:lastRenderedPageBreak/>
               <w:t>பூ</w:t>
             </w:r>
             <w:r>
@@ -10308,7 +10989,18 @@
                 <w:cs/>
                 <w:lang w:bidi="ta-IN"/>
               </w:rPr>
-              <w:t>ஸ்ய வ</w:t>
+              <w:t xml:space="preserve">ஸ்ய </w:t>
+            </w:r>
+            <w:r>
+              <w:rPr>
+                <w:rFonts w:ascii="Latha" w:hAnsi="Latha" w:cs="Latha"/>
+                <w:sz w:val="28"/>
+                <w:szCs w:val="28"/>
+                <w:cs/>
+                <w:lang w:bidi="ta-IN"/>
+              </w:rPr>
+              <w:lastRenderedPageBreak/>
+              <w:t>வ</w:t>
             </w:r>
             <w:r>
               <w:rPr>
@@ -12023,7 +12715,6 @@
                 <w:sz w:val="28"/>
                 <w:szCs w:val="28"/>
               </w:rPr>
-              <w:lastRenderedPageBreak/>
               <w:t>TB 2.8.9.7</w:t>
             </w:r>
           </w:p>
@@ -12550,6 +13241,7 @@
         </w:rPr>
         <w:t xml:space="preserve"> </w:t>
       </w:r>
+      <w:proofErr w:type="gramStart"/>
       <w:r>
         <w:rPr>
           <w:b/>
@@ -12570,6 +13262,7 @@
         </w:rPr>
         <w:t xml:space="preserve">  Book</w:t>
       </w:r>
+      <w:proofErr w:type="gramEnd"/>
       <w:r>
         <w:rPr>
           <w:b/>
@@ -12786,6 +13479,7 @@
                 <w:sz w:val="32"/>
                 <w:szCs w:val="32"/>
               </w:rPr>
+              <w:lastRenderedPageBreak/>
               <w:t>Section, Paragraph</w:t>
             </w:r>
           </w:p>
@@ -12985,7 +13679,7 @@
 </file>
 
 <file path=word/endnotes.xml><?xml version="1.0" encoding="utf-8"?>
-<w:endnotes xmlns:wpc="http://schemas.microsoft.com/office/word/2010/wordprocessingCanvas" xmlns:cx="http://schemas.microsoft.com/office/drawing/2014/chartex" xmlns:cx1="http://schemas.microsoft.com/office/drawing/2015/9/8/chartex" xmlns:cx2="http://schemas.microsoft.com/office/drawing/2015/10/21/chartex" xmlns:cx3="http://schemas.microsoft.com/office/drawing/2016/5/9/chartex" xmlns:cx4="http://schemas.microsoft.com/office/drawing/2016/5/10/chartex" xmlns:cx5="http://schemas.microsoft.com/office/drawing/2016/5/11/chartex" xmlns:cx6="http://schemas.microsoft.com/office/drawing/2016/5/12/chartex" xmlns:cx7="http://schemas.microsoft.com/office/drawing/2016/5/13/chartex" xmlns:cx8="http://schemas.microsoft.com/office/drawing/2016/5/14/chartex" xmlns:mc="http://schemas.openxmlformats.org/markup-compatibility/2006" xmlns:aink="http://schemas.microsoft.com/office/drawing/2016/ink" xmlns:am3d="http://schemas.microsoft.com/office/drawing/2017/model3d" xmlns:o="urn:schemas-microsoft-com:office:office" xmlns:r="http://schemas.openxmlformats.org/officeDocument/2006/relationships" xmlns:m="http://schemas.openxmlformats.org/officeDocument/2006/math" xmlns:v="urn:schemas-microsoft-com:vml" xmlns:wp14="http://schemas.microsoft.com/office/word/2010/wordprocessingDrawing" xmlns:wp="http://schemas.openxmlformats.org/drawingml/2006/wordprocessingDrawing" xmlns:w10="urn:schemas-microsoft-com:office:word" xmlns:w="http://schemas.openxmlformats.org/wordprocessingml/2006/main" xmlns:w14="http://schemas.microsoft.com/office/word/2010/wordml" xmlns:w15="http://schemas.microsoft.com/office/word/2012/wordml" xmlns:w16cex="http://schemas.microsoft.com/office/word/2018/wordml/cex" xmlns:w16cid="http://schemas.microsoft.com/office/word/2016/wordml/cid" xmlns:w16="http://schemas.microsoft.com/office/word/2018/wordml" xmlns:w16sdtdh="http://schemas.microsoft.com/office/word/2020/wordml/sdtdatahash" xmlns:w16se="http://schemas.microsoft.com/office/word/2015/wordml/symex" xmlns:wpg="http://schemas.microsoft.com/office/word/2010/wordprocessingGroup" xmlns:wpi="http://schemas.microsoft.com/office/word/2010/wordprocessingInk" xmlns:wne="http://schemas.microsoft.com/office/word/2006/wordml" xmlns:wps="http://schemas.microsoft.com/office/word/2010/wordprocessingShape" mc:Ignorable="w14 w15 w16se w16cid w16 w16cex w16sdtdh wp14">
+<w:endnotes xmlns:wpc="http://schemas.microsoft.com/office/word/2010/wordprocessingCanvas" xmlns:cx="http://schemas.microsoft.com/office/drawing/2014/chartex" xmlns:cx1="http://schemas.microsoft.com/office/drawing/2015/9/8/chartex" xmlns:cx2="http://schemas.microsoft.com/office/drawing/2015/10/21/chartex" xmlns:cx3="http://schemas.microsoft.com/office/drawing/2016/5/9/chartex" xmlns:cx4="http://schemas.microsoft.com/office/drawing/2016/5/10/chartex" xmlns:cx5="http://schemas.microsoft.com/office/drawing/2016/5/11/chartex" xmlns:cx6="http://schemas.microsoft.com/office/drawing/2016/5/12/chartex" xmlns:cx7="http://schemas.microsoft.com/office/drawing/2016/5/13/chartex" xmlns:cx8="http://schemas.microsoft.com/office/drawing/2016/5/14/chartex" xmlns:mc="http://schemas.openxmlformats.org/markup-compatibility/2006" xmlns:aink="http://schemas.microsoft.com/office/drawing/2016/ink" xmlns:am3d="http://schemas.microsoft.com/office/drawing/2017/model3d" xmlns:o="urn:schemas-microsoft-com:office:office" xmlns:oel="http://schemas.microsoft.com/office/2019/extlst" xmlns:r="http://schemas.openxmlformats.org/officeDocument/2006/relationships" xmlns:m="http://schemas.openxmlformats.org/officeDocument/2006/math" xmlns:v="urn:schemas-microsoft-com:vml" xmlns:wp14="http://schemas.microsoft.com/office/word/2010/wordprocessingDrawing" xmlns:wp="http://schemas.openxmlformats.org/drawingml/2006/wordprocessingDrawing" xmlns:w10="urn:schemas-microsoft-com:office:word" xmlns:w="http://schemas.openxmlformats.org/wordprocessingml/2006/main" xmlns:w14="http://schemas.microsoft.com/office/word/2010/wordml" xmlns:w15="http://schemas.microsoft.com/office/word/2012/wordml" xmlns:w16cex="http://schemas.microsoft.com/office/word/2018/wordml/cex" xmlns:w16cid="http://schemas.microsoft.com/office/word/2016/wordml/cid" xmlns:w16="http://schemas.microsoft.com/office/word/2018/wordml" xmlns:w16du="http://schemas.microsoft.com/office/word/2023/wordml/word16du" xmlns:w16sdtdh="http://schemas.microsoft.com/office/word/2020/wordml/sdtdatahash" xmlns:w16se="http://schemas.microsoft.com/office/word/2015/wordml/symex" xmlns:wpg="http://schemas.microsoft.com/office/word/2010/wordprocessingGroup" xmlns:wpi="http://schemas.microsoft.com/office/word/2010/wordprocessingInk" xmlns:wne="http://schemas.microsoft.com/office/word/2006/wordml" xmlns:wps="http://schemas.microsoft.com/office/word/2010/wordprocessingShape" mc:Ignorable="w14 w15 w16se w16cid w16 w16cex w16sdtdh w16du wp14">
   <w:endnote w:type="separator" w:id="-1">
     <w:p>
       <w:pPr>
@@ -13010,7 +13704,7 @@
 </file>
 
 <file path=word/footer1.xml><?xml version="1.0" encoding="utf-8"?>
-<w:ftr xmlns:wpc="http://schemas.microsoft.com/office/word/2010/wordprocessingCanvas" xmlns:cx="http://schemas.microsoft.com/office/drawing/2014/chartex" xmlns:cx1="http://schemas.microsoft.com/office/drawing/2015/9/8/chartex" xmlns:cx2="http://schemas.microsoft.com/office/drawing/2015/10/21/chartex" xmlns:cx3="http://schemas.microsoft.com/office/drawing/2016/5/9/chartex" xmlns:cx4="http://schemas.microsoft.com/office/drawing/2016/5/10/chartex" xmlns:cx5="http://schemas.microsoft.com/office/drawing/2016/5/11/chartex" xmlns:cx6="http://schemas.microsoft.com/office/drawing/2016/5/12/chartex" xmlns:cx7="http://schemas.microsoft.com/office/drawing/2016/5/13/chartex" xmlns:cx8="http://schemas.microsoft.com/office/drawing/2016/5/14/chartex" xmlns:mc="http://schemas.openxmlformats.org/markup-compatibility/2006" xmlns:aink="http://schemas.microsoft.com/office/drawing/2016/ink" xmlns:am3d="http://schemas.microsoft.com/office/drawing/2017/model3d" xmlns:o="urn:schemas-microsoft-com:office:office" xmlns:r="http://schemas.openxmlformats.org/officeDocument/2006/relationships" xmlns:m="http://schemas.openxmlformats.org/officeDocument/2006/math" xmlns:v="urn:schemas-microsoft-com:vml" xmlns:wp14="http://schemas.microsoft.com/office/word/2010/wordprocessingDrawing" xmlns:wp="http://schemas.openxmlformats.org/drawingml/2006/wordprocessingDrawing" xmlns:w10="urn:schemas-microsoft-com:office:word" xmlns:w="http://schemas.openxmlformats.org/wordprocessingml/2006/main" xmlns:w14="http://schemas.microsoft.com/office/word/2010/wordml" xmlns:w15="http://schemas.microsoft.com/office/word/2012/wordml" xmlns:w16cex="http://schemas.microsoft.com/office/word/2018/wordml/cex" xmlns:w16cid="http://schemas.microsoft.com/office/word/2016/wordml/cid" xmlns:w16="http://schemas.microsoft.com/office/word/2018/wordml" xmlns:w16sdtdh="http://schemas.microsoft.com/office/word/2020/wordml/sdtdatahash" xmlns:w16se="http://schemas.microsoft.com/office/word/2015/wordml/symex" xmlns:wpg="http://schemas.microsoft.com/office/word/2010/wordprocessingGroup" xmlns:wpi="http://schemas.microsoft.com/office/word/2010/wordprocessingInk" xmlns:wne="http://schemas.microsoft.com/office/word/2006/wordml" xmlns:wps="http://schemas.microsoft.com/office/word/2010/wordprocessingShape" mc:Ignorable="w14 w15 w16se w16cid w16 w16cex w16sdtdh wp14">
+<w:ftr xmlns:wpc="http://schemas.microsoft.com/office/word/2010/wordprocessingCanvas" xmlns:cx="http://schemas.microsoft.com/office/drawing/2014/chartex" xmlns:cx1="http://schemas.microsoft.com/office/drawing/2015/9/8/chartex" xmlns:cx2="http://schemas.microsoft.com/office/drawing/2015/10/21/chartex" xmlns:cx3="http://schemas.microsoft.com/office/drawing/2016/5/9/chartex" xmlns:cx4="http://schemas.microsoft.com/office/drawing/2016/5/10/chartex" xmlns:cx5="http://schemas.microsoft.com/office/drawing/2016/5/11/chartex" xmlns:cx6="http://schemas.microsoft.com/office/drawing/2016/5/12/chartex" xmlns:cx7="http://schemas.microsoft.com/office/drawing/2016/5/13/chartex" xmlns:cx8="http://schemas.microsoft.com/office/drawing/2016/5/14/chartex" xmlns:mc="http://schemas.openxmlformats.org/markup-compatibility/2006" xmlns:aink="http://schemas.microsoft.com/office/drawing/2016/ink" xmlns:am3d="http://schemas.microsoft.com/office/drawing/2017/model3d" xmlns:o="urn:schemas-microsoft-com:office:office" xmlns:oel="http://schemas.microsoft.com/office/2019/extlst" xmlns:r="http://schemas.openxmlformats.org/officeDocument/2006/relationships" xmlns:m="http://schemas.openxmlformats.org/officeDocument/2006/math" xmlns:v="urn:schemas-microsoft-com:vml" xmlns:wp14="http://schemas.microsoft.com/office/word/2010/wordprocessingDrawing" xmlns:wp="http://schemas.openxmlformats.org/drawingml/2006/wordprocessingDrawing" xmlns:w10="urn:schemas-microsoft-com:office:word" xmlns:w="http://schemas.openxmlformats.org/wordprocessingml/2006/main" xmlns:w14="http://schemas.microsoft.com/office/word/2010/wordml" xmlns:w15="http://schemas.microsoft.com/office/word/2012/wordml" xmlns:w16cex="http://schemas.microsoft.com/office/word/2018/wordml/cex" xmlns:w16cid="http://schemas.microsoft.com/office/word/2016/wordml/cid" xmlns:w16="http://schemas.microsoft.com/office/word/2018/wordml" xmlns:w16du="http://schemas.microsoft.com/office/word/2023/wordml/word16du" xmlns:w16sdtdh="http://schemas.microsoft.com/office/word/2020/wordml/sdtdatahash" xmlns:w16se="http://schemas.microsoft.com/office/word/2015/wordml/symex" xmlns:wpg="http://schemas.microsoft.com/office/word/2010/wordprocessingGroup" xmlns:wpi="http://schemas.microsoft.com/office/word/2010/wordprocessingInk" xmlns:wne="http://schemas.microsoft.com/office/word/2006/wordml" xmlns:wps="http://schemas.microsoft.com/office/word/2010/wordprocessingShape" mc:Ignorable="w14 w15 w16se w16cid w16 w16cex w16sdtdh w16du wp14">
   <w:p>
     <w:pPr>
       <w:pBdr>
@@ -13180,7 +13874,7 @@
 </file>
 
 <file path=word/footer2.xml><?xml version="1.0" encoding="utf-8"?>
-<w:ftr xmlns:wpc="http://schemas.microsoft.com/office/word/2010/wordprocessingCanvas" xmlns:cx="http://schemas.microsoft.com/office/drawing/2014/chartex" xmlns:cx1="http://schemas.microsoft.com/office/drawing/2015/9/8/chartex" xmlns:cx2="http://schemas.microsoft.com/office/drawing/2015/10/21/chartex" xmlns:cx3="http://schemas.microsoft.com/office/drawing/2016/5/9/chartex" xmlns:cx4="http://schemas.microsoft.com/office/drawing/2016/5/10/chartex" xmlns:cx5="http://schemas.microsoft.com/office/drawing/2016/5/11/chartex" xmlns:cx6="http://schemas.microsoft.com/office/drawing/2016/5/12/chartex" xmlns:cx7="http://schemas.microsoft.com/office/drawing/2016/5/13/chartex" xmlns:cx8="http://schemas.microsoft.com/office/drawing/2016/5/14/chartex" xmlns:mc="http://schemas.openxmlformats.org/markup-compatibility/2006" xmlns:aink="http://schemas.microsoft.com/office/drawing/2016/ink" xmlns:am3d="http://schemas.microsoft.com/office/drawing/2017/model3d" xmlns:o="urn:schemas-microsoft-com:office:office" xmlns:r="http://schemas.openxmlformats.org/officeDocument/2006/relationships" xmlns:m="http://schemas.openxmlformats.org/officeDocument/2006/math" xmlns:v="urn:schemas-microsoft-com:vml" xmlns:wp14="http://schemas.microsoft.com/office/word/2010/wordprocessingDrawing" xmlns:wp="http://schemas.openxmlformats.org/drawingml/2006/wordprocessingDrawing" xmlns:w10="urn:schemas-microsoft-com:office:word" xmlns:w="http://schemas.openxmlformats.org/wordprocessingml/2006/main" xmlns:w14="http://schemas.microsoft.com/office/word/2010/wordml" xmlns:w15="http://schemas.microsoft.com/office/word/2012/wordml" xmlns:w16cex="http://schemas.microsoft.com/office/word/2018/wordml/cex" xmlns:w16cid="http://schemas.microsoft.com/office/word/2016/wordml/cid" xmlns:w16="http://schemas.microsoft.com/office/word/2018/wordml" xmlns:w16sdtdh="http://schemas.microsoft.com/office/word/2020/wordml/sdtdatahash" xmlns:w16se="http://schemas.microsoft.com/office/word/2015/wordml/symex" xmlns:wpg="http://schemas.microsoft.com/office/word/2010/wordprocessingGroup" xmlns:wpi="http://schemas.microsoft.com/office/word/2010/wordprocessingInk" xmlns:wne="http://schemas.microsoft.com/office/word/2006/wordml" xmlns:wps="http://schemas.microsoft.com/office/word/2010/wordprocessingShape" mc:Ignorable="w14 w15 w16se w16cid w16 w16cex w16sdtdh wp14">
+<w:ftr xmlns:wpc="http://schemas.microsoft.com/office/word/2010/wordprocessingCanvas" xmlns:cx="http://schemas.microsoft.com/office/drawing/2014/chartex" xmlns:cx1="http://schemas.microsoft.com/office/drawing/2015/9/8/chartex" xmlns:cx2="http://schemas.microsoft.com/office/drawing/2015/10/21/chartex" xmlns:cx3="http://schemas.microsoft.com/office/drawing/2016/5/9/chartex" xmlns:cx4="http://schemas.microsoft.com/office/drawing/2016/5/10/chartex" xmlns:cx5="http://schemas.microsoft.com/office/drawing/2016/5/11/chartex" xmlns:cx6="http://schemas.microsoft.com/office/drawing/2016/5/12/chartex" xmlns:cx7="http://schemas.microsoft.com/office/drawing/2016/5/13/chartex" xmlns:cx8="http://schemas.microsoft.com/office/drawing/2016/5/14/chartex" xmlns:mc="http://schemas.openxmlformats.org/markup-compatibility/2006" xmlns:aink="http://schemas.microsoft.com/office/drawing/2016/ink" xmlns:am3d="http://schemas.microsoft.com/office/drawing/2017/model3d" xmlns:o="urn:schemas-microsoft-com:office:office" xmlns:oel="http://schemas.microsoft.com/office/2019/extlst" xmlns:r="http://schemas.openxmlformats.org/officeDocument/2006/relationships" xmlns:m="http://schemas.openxmlformats.org/officeDocument/2006/math" xmlns:v="urn:schemas-microsoft-com:vml" xmlns:wp14="http://schemas.microsoft.com/office/word/2010/wordprocessingDrawing" xmlns:wp="http://schemas.openxmlformats.org/drawingml/2006/wordprocessingDrawing" xmlns:w10="urn:schemas-microsoft-com:office:word" xmlns:w="http://schemas.openxmlformats.org/wordprocessingml/2006/main" xmlns:w14="http://schemas.microsoft.com/office/word/2010/wordml" xmlns:w15="http://schemas.microsoft.com/office/word/2012/wordml" xmlns:w16cex="http://schemas.microsoft.com/office/word/2018/wordml/cex" xmlns:w16cid="http://schemas.microsoft.com/office/word/2016/wordml/cid" xmlns:w16="http://schemas.microsoft.com/office/word/2018/wordml" xmlns:w16du="http://schemas.microsoft.com/office/word/2023/wordml/word16du" xmlns:w16sdtdh="http://schemas.microsoft.com/office/word/2020/wordml/sdtdatahash" xmlns:w16se="http://schemas.microsoft.com/office/word/2015/wordml/symex" xmlns:wpg="http://schemas.microsoft.com/office/word/2010/wordprocessingGroup" xmlns:wpi="http://schemas.microsoft.com/office/word/2010/wordprocessingInk" xmlns:wne="http://schemas.microsoft.com/office/word/2006/wordml" xmlns:wps="http://schemas.microsoft.com/office/word/2010/wordprocessingShape" mc:Ignorable="w14 w15 w16se w16cid w16 w16cex w16sdtdh w16du wp14">
   <w:p>
     <w:pPr>
       <w:pBdr>
@@ -13386,7 +14080,7 @@
 </file>
 
 <file path=word/footnotes.xml><?xml version="1.0" encoding="utf-8"?>
-<w:footnotes xmlns:wpc="http://schemas.microsoft.com/office/word/2010/wordprocessingCanvas" xmlns:cx="http://schemas.microsoft.com/office/drawing/2014/chartex" xmlns:cx1="http://schemas.microsoft.com/office/drawing/2015/9/8/chartex" xmlns:cx2="http://schemas.microsoft.com/office/drawing/2015/10/21/chartex" xmlns:cx3="http://schemas.microsoft.com/office/drawing/2016/5/9/chartex" xmlns:cx4="http://schemas.microsoft.com/office/drawing/2016/5/10/chartex" xmlns:cx5="http://schemas.microsoft.com/office/drawing/2016/5/11/chartex" xmlns:cx6="http://schemas.microsoft.com/office/drawing/2016/5/12/chartex" xmlns:cx7="http://schemas.microsoft.com/office/drawing/2016/5/13/chartex" xmlns:cx8="http://schemas.microsoft.com/office/drawing/2016/5/14/chartex" xmlns:mc="http://schemas.openxmlformats.org/markup-compatibility/2006" xmlns:aink="http://schemas.microsoft.com/office/drawing/2016/ink" xmlns:am3d="http://schemas.microsoft.com/office/drawing/2017/model3d" xmlns:o="urn:schemas-microsoft-com:office:office" xmlns:r="http://schemas.openxmlformats.org/officeDocument/2006/relationships" xmlns:m="http://schemas.openxmlformats.org/officeDocument/2006/math" xmlns:v="urn:schemas-microsoft-com:vml" xmlns:wp14="http://schemas.microsoft.com/office/word/2010/wordprocessingDrawing" xmlns:wp="http://schemas.openxmlformats.org/drawingml/2006/wordprocessingDrawing" xmlns:w10="urn:schemas-microsoft-com:office:word" xmlns:w="http://schemas.openxmlformats.org/wordprocessingml/2006/main" xmlns:w14="http://schemas.microsoft.com/office/word/2010/wordml" xmlns:w15="http://schemas.microsoft.com/office/word/2012/wordml" xmlns:w16cex="http://schemas.microsoft.com/office/word/2018/wordml/cex" xmlns:w16cid="http://schemas.microsoft.com/office/word/2016/wordml/cid" xmlns:w16="http://schemas.microsoft.com/office/word/2018/wordml" xmlns:w16sdtdh="http://schemas.microsoft.com/office/word/2020/wordml/sdtdatahash" xmlns:w16se="http://schemas.microsoft.com/office/word/2015/wordml/symex" xmlns:wpg="http://schemas.microsoft.com/office/word/2010/wordprocessingGroup" xmlns:wpi="http://schemas.microsoft.com/office/word/2010/wordprocessingInk" xmlns:wne="http://schemas.microsoft.com/office/word/2006/wordml" xmlns:wps="http://schemas.microsoft.com/office/word/2010/wordprocessingShape" mc:Ignorable="w14 w15 w16se w16cid w16 w16cex w16sdtdh wp14">
+<w:footnotes xmlns:wpc="http://schemas.microsoft.com/office/word/2010/wordprocessingCanvas" xmlns:cx="http://schemas.microsoft.com/office/drawing/2014/chartex" xmlns:cx1="http://schemas.microsoft.com/office/drawing/2015/9/8/chartex" xmlns:cx2="http://schemas.microsoft.com/office/drawing/2015/10/21/chartex" xmlns:cx3="http://schemas.microsoft.com/office/drawing/2016/5/9/chartex" xmlns:cx4="http://schemas.microsoft.com/office/drawing/2016/5/10/chartex" xmlns:cx5="http://schemas.microsoft.com/office/drawing/2016/5/11/chartex" xmlns:cx6="http://schemas.microsoft.com/office/drawing/2016/5/12/chartex" xmlns:cx7="http://schemas.microsoft.com/office/drawing/2016/5/13/chartex" xmlns:cx8="http://schemas.microsoft.com/office/drawing/2016/5/14/chartex" xmlns:mc="http://schemas.openxmlformats.org/markup-compatibility/2006" xmlns:aink="http://schemas.microsoft.com/office/drawing/2016/ink" xmlns:am3d="http://schemas.microsoft.com/office/drawing/2017/model3d" xmlns:o="urn:schemas-microsoft-com:office:office" xmlns:oel="http://schemas.microsoft.com/office/2019/extlst" xmlns:r="http://schemas.openxmlformats.org/officeDocument/2006/relationships" xmlns:m="http://schemas.openxmlformats.org/officeDocument/2006/math" xmlns:v="urn:schemas-microsoft-com:vml" xmlns:wp14="http://schemas.microsoft.com/office/word/2010/wordprocessingDrawing" xmlns:wp="http://schemas.openxmlformats.org/drawingml/2006/wordprocessingDrawing" xmlns:w10="urn:schemas-microsoft-com:office:word" xmlns:w="http://schemas.openxmlformats.org/wordprocessingml/2006/main" xmlns:w14="http://schemas.microsoft.com/office/word/2010/wordml" xmlns:w15="http://schemas.microsoft.com/office/word/2012/wordml" xmlns:w16cex="http://schemas.microsoft.com/office/word/2018/wordml/cex" xmlns:w16cid="http://schemas.microsoft.com/office/word/2016/wordml/cid" xmlns:w16="http://schemas.microsoft.com/office/word/2018/wordml" xmlns:w16du="http://schemas.microsoft.com/office/word/2023/wordml/word16du" xmlns:w16sdtdh="http://schemas.microsoft.com/office/word/2020/wordml/sdtdatahash" xmlns:w16se="http://schemas.microsoft.com/office/word/2015/wordml/symex" xmlns:wpg="http://schemas.microsoft.com/office/word/2010/wordprocessingGroup" xmlns:wpi="http://schemas.microsoft.com/office/word/2010/wordprocessingInk" xmlns:wne="http://schemas.microsoft.com/office/word/2006/wordml" xmlns:wps="http://schemas.microsoft.com/office/word/2010/wordprocessingShape" mc:Ignorable="w14 w15 w16se w16cid w16 w16cex w16sdtdh w16du wp14">
   <w:footnote w:type="separator" w:id="-1">
     <w:p>
       <w:pPr>
@@ -13411,7 +14105,7 @@
 </file>
 
 <file path=word/header1.xml><?xml version="1.0" encoding="utf-8"?>
-<w:hdr xmlns:wpc="http://schemas.microsoft.com/office/word/2010/wordprocessingCanvas" xmlns:cx="http://schemas.microsoft.com/office/drawing/2014/chartex" xmlns:cx1="http://schemas.microsoft.com/office/drawing/2015/9/8/chartex" xmlns:cx2="http://schemas.microsoft.com/office/drawing/2015/10/21/chartex" xmlns:cx3="http://schemas.microsoft.com/office/drawing/2016/5/9/chartex" xmlns:cx4="http://schemas.microsoft.com/office/drawing/2016/5/10/chartex" xmlns:cx5="http://schemas.microsoft.com/office/drawing/2016/5/11/chartex" xmlns:cx6="http://schemas.microsoft.com/office/drawing/2016/5/12/chartex" xmlns:cx7="http://schemas.microsoft.com/office/drawing/2016/5/13/chartex" xmlns:cx8="http://schemas.microsoft.com/office/drawing/2016/5/14/chartex" xmlns:mc="http://schemas.openxmlformats.org/markup-compatibility/2006" xmlns:aink="http://schemas.microsoft.com/office/drawing/2016/ink" xmlns:am3d="http://schemas.microsoft.com/office/drawing/2017/model3d" xmlns:o="urn:schemas-microsoft-com:office:office" xmlns:r="http://schemas.openxmlformats.org/officeDocument/2006/relationships" xmlns:m="http://schemas.openxmlformats.org/officeDocument/2006/math" xmlns:v="urn:schemas-microsoft-com:vml" xmlns:wp14="http://schemas.microsoft.com/office/word/2010/wordprocessingDrawing" xmlns:wp="http://schemas.openxmlformats.org/drawingml/2006/wordprocessingDrawing" xmlns:w10="urn:schemas-microsoft-com:office:word" xmlns:w="http://schemas.openxmlformats.org/wordprocessingml/2006/main" xmlns:w14="http://schemas.microsoft.com/office/word/2010/wordml" xmlns:w15="http://schemas.microsoft.com/office/word/2012/wordml" xmlns:w16cex="http://schemas.microsoft.com/office/word/2018/wordml/cex" xmlns:w16cid="http://schemas.microsoft.com/office/word/2016/wordml/cid" xmlns:w16="http://schemas.microsoft.com/office/word/2018/wordml" xmlns:w16sdtdh="http://schemas.microsoft.com/office/word/2020/wordml/sdtdatahash" xmlns:w16se="http://schemas.microsoft.com/office/word/2015/wordml/symex" xmlns:wpg="http://schemas.microsoft.com/office/word/2010/wordprocessingGroup" xmlns:wpi="http://schemas.microsoft.com/office/word/2010/wordprocessingInk" xmlns:wne="http://schemas.microsoft.com/office/word/2006/wordml" xmlns:wps="http://schemas.microsoft.com/office/word/2010/wordprocessingShape" mc:Ignorable="w14 w15 w16se w16cid w16 w16cex w16sdtdh wp14">
+<w:hdr xmlns:wpc="http://schemas.microsoft.com/office/word/2010/wordprocessingCanvas" xmlns:cx="http://schemas.microsoft.com/office/drawing/2014/chartex" xmlns:cx1="http://schemas.microsoft.com/office/drawing/2015/9/8/chartex" xmlns:cx2="http://schemas.microsoft.com/office/drawing/2015/10/21/chartex" xmlns:cx3="http://schemas.microsoft.com/office/drawing/2016/5/9/chartex" xmlns:cx4="http://schemas.microsoft.com/office/drawing/2016/5/10/chartex" xmlns:cx5="http://schemas.microsoft.com/office/drawing/2016/5/11/chartex" xmlns:cx6="http://schemas.microsoft.com/office/drawing/2016/5/12/chartex" xmlns:cx7="http://schemas.microsoft.com/office/drawing/2016/5/13/chartex" xmlns:cx8="http://schemas.microsoft.com/office/drawing/2016/5/14/chartex" xmlns:mc="http://schemas.openxmlformats.org/markup-compatibility/2006" xmlns:aink="http://schemas.microsoft.com/office/drawing/2016/ink" xmlns:am3d="http://schemas.microsoft.com/office/drawing/2017/model3d" xmlns:o="urn:schemas-microsoft-com:office:office" xmlns:oel="http://schemas.microsoft.com/office/2019/extlst" xmlns:r="http://schemas.openxmlformats.org/officeDocument/2006/relationships" xmlns:m="http://schemas.openxmlformats.org/officeDocument/2006/math" xmlns:v="urn:schemas-microsoft-com:vml" xmlns:wp14="http://schemas.microsoft.com/office/word/2010/wordprocessingDrawing" xmlns:wp="http://schemas.openxmlformats.org/drawingml/2006/wordprocessingDrawing" xmlns:w10="urn:schemas-microsoft-com:office:word" xmlns:w="http://schemas.openxmlformats.org/wordprocessingml/2006/main" xmlns:w14="http://schemas.microsoft.com/office/word/2010/wordml" xmlns:w15="http://schemas.microsoft.com/office/word/2012/wordml" xmlns:w16cex="http://schemas.microsoft.com/office/word/2018/wordml/cex" xmlns:w16cid="http://schemas.microsoft.com/office/word/2016/wordml/cid" xmlns:w16="http://schemas.microsoft.com/office/word/2018/wordml" xmlns:w16du="http://schemas.microsoft.com/office/word/2023/wordml/word16du" xmlns:w16sdtdh="http://schemas.microsoft.com/office/word/2020/wordml/sdtdatahash" xmlns:w16se="http://schemas.microsoft.com/office/word/2015/wordml/symex" xmlns:wpg="http://schemas.microsoft.com/office/word/2010/wordprocessingGroup" xmlns:wpi="http://schemas.microsoft.com/office/word/2010/wordprocessingInk" xmlns:wne="http://schemas.microsoft.com/office/word/2006/wordml" xmlns:wps="http://schemas.microsoft.com/office/word/2010/wordprocessingShape" mc:Ignorable="w14 w15 w16se w16cid w16 w16cex w16sdtdh w16du wp14">
   <w:p>
     <w:pPr>
       <w:pStyle w:val="Header"/>
@@ -13424,7 +14118,7 @@
 </file>
 
 <file path=word/header2.xml><?xml version="1.0" encoding="utf-8"?>
-<w:hdr xmlns:wpc="http://schemas.microsoft.com/office/word/2010/wordprocessingCanvas" xmlns:cx="http://schemas.microsoft.com/office/drawing/2014/chartex" xmlns:cx1="http://schemas.microsoft.com/office/drawing/2015/9/8/chartex" xmlns:cx2="http://schemas.microsoft.com/office/drawing/2015/10/21/chartex" xmlns:cx3="http://schemas.microsoft.com/office/drawing/2016/5/9/chartex" xmlns:cx4="http://schemas.microsoft.com/office/drawing/2016/5/10/chartex" xmlns:cx5="http://schemas.microsoft.com/office/drawing/2016/5/11/chartex" xmlns:cx6="http://schemas.microsoft.com/office/drawing/2016/5/12/chartex" xmlns:cx7="http://schemas.microsoft.com/office/drawing/2016/5/13/chartex" xmlns:cx8="http://schemas.microsoft.com/office/drawing/2016/5/14/chartex" xmlns:mc="http://schemas.openxmlformats.org/markup-compatibility/2006" xmlns:aink="http://schemas.microsoft.com/office/drawing/2016/ink" xmlns:am3d="http://schemas.microsoft.com/office/drawing/2017/model3d" xmlns:o="urn:schemas-microsoft-com:office:office" xmlns:r="http://schemas.openxmlformats.org/officeDocument/2006/relationships" xmlns:m="http://schemas.openxmlformats.org/officeDocument/2006/math" xmlns:v="urn:schemas-microsoft-com:vml" xmlns:wp14="http://schemas.microsoft.com/office/word/2010/wordprocessingDrawing" xmlns:wp="http://schemas.openxmlformats.org/drawingml/2006/wordprocessingDrawing" xmlns:w10="urn:schemas-microsoft-com:office:word" xmlns:w="http://schemas.openxmlformats.org/wordprocessingml/2006/main" xmlns:w14="http://schemas.microsoft.com/office/word/2010/wordml" xmlns:w15="http://schemas.microsoft.com/office/word/2012/wordml" xmlns:w16cex="http://schemas.microsoft.com/office/word/2018/wordml/cex" xmlns:w16cid="http://schemas.microsoft.com/office/word/2016/wordml/cid" xmlns:w16="http://schemas.microsoft.com/office/word/2018/wordml" xmlns:w16sdtdh="http://schemas.microsoft.com/office/word/2020/wordml/sdtdatahash" xmlns:w16se="http://schemas.microsoft.com/office/word/2015/wordml/symex" xmlns:wpg="http://schemas.microsoft.com/office/word/2010/wordprocessingGroup" xmlns:wpi="http://schemas.microsoft.com/office/word/2010/wordprocessingInk" xmlns:wne="http://schemas.microsoft.com/office/word/2006/wordml" xmlns:wps="http://schemas.microsoft.com/office/word/2010/wordprocessingShape" mc:Ignorable="w14 w15 w16se w16cid w16 w16cex w16sdtdh wp14">
+<w:hdr xmlns:wpc="http://schemas.microsoft.com/office/word/2010/wordprocessingCanvas" xmlns:cx="http://schemas.microsoft.com/office/drawing/2014/chartex" xmlns:cx1="http://schemas.microsoft.com/office/drawing/2015/9/8/chartex" xmlns:cx2="http://schemas.microsoft.com/office/drawing/2015/10/21/chartex" xmlns:cx3="http://schemas.microsoft.com/office/drawing/2016/5/9/chartex" xmlns:cx4="http://schemas.microsoft.com/office/drawing/2016/5/10/chartex" xmlns:cx5="http://schemas.microsoft.com/office/drawing/2016/5/11/chartex" xmlns:cx6="http://schemas.microsoft.com/office/drawing/2016/5/12/chartex" xmlns:cx7="http://schemas.microsoft.com/office/drawing/2016/5/13/chartex" xmlns:cx8="http://schemas.microsoft.com/office/drawing/2016/5/14/chartex" xmlns:mc="http://schemas.openxmlformats.org/markup-compatibility/2006" xmlns:aink="http://schemas.microsoft.com/office/drawing/2016/ink" xmlns:am3d="http://schemas.microsoft.com/office/drawing/2017/model3d" xmlns:o="urn:schemas-microsoft-com:office:office" xmlns:oel="http://schemas.microsoft.com/office/2019/extlst" xmlns:r="http://schemas.openxmlformats.org/officeDocument/2006/relationships" xmlns:m="http://schemas.openxmlformats.org/officeDocument/2006/math" xmlns:v="urn:schemas-microsoft-com:vml" xmlns:wp14="http://schemas.microsoft.com/office/word/2010/wordprocessingDrawing" xmlns:wp="http://schemas.openxmlformats.org/drawingml/2006/wordprocessingDrawing" xmlns:w10="urn:schemas-microsoft-com:office:word" xmlns:w="http://schemas.openxmlformats.org/wordprocessingml/2006/main" xmlns:w14="http://schemas.microsoft.com/office/word/2010/wordml" xmlns:w15="http://schemas.microsoft.com/office/word/2012/wordml" xmlns:w16cex="http://schemas.microsoft.com/office/word/2018/wordml/cex" xmlns:w16cid="http://schemas.microsoft.com/office/word/2016/wordml/cid" xmlns:w16="http://schemas.microsoft.com/office/word/2018/wordml" xmlns:w16du="http://schemas.microsoft.com/office/word/2023/wordml/word16du" xmlns:w16sdtdh="http://schemas.microsoft.com/office/word/2020/wordml/sdtdatahash" xmlns:w16se="http://schemas.microsoft.com/office/word/2015/wordml/symex" xmlns:wpg="http://schemas.microsoft.com/office/word/2010/wordprocessingGroup" xmlns:wpi="http://schemas.microsoft.com/office/word/2010/wordprocessingInk" xmlns:wne="http://schemas.microsoft.com/office/word/2006/wordml" xmlns:wps="http://schemas.microsoft.com/office/word/2010/wordprocessingShape" mc:Ignorable="w14 w15 w16se w16cid w16 w16cex w16sdtdh w16du wp14">
   <w:p>
     <w:pPr>
       <w:pStyle w:val="Header"/>
@@ -13437,7 +14131,7 @@
 </file>
 
 <file path=word/styles.xml><?xml version="1.0" encoding="utf-8"?>
-<w:styles xmlns:mc="http://schemas.openxmlformats.org/markup-compatibility/2006" xmlns:r="http://schemas.openxmlformats.org/officeDocument/2006/relationships" xmlns:w="http://schemas.openxmlformats.org/wordprocessingml/2006/main" xmlns:w14="http://schemas.microsoft.com/office/word/2010/wordml" xmlns:w15="http://schemas.microsoft.com/office/word/2012/wordml" xmlns:w16cex="http://schemas.microsoft.com/office/word/2018/wordml/cex" xmlns:w16cid="http://schemas.microsoft.com/office/word/2016/wordml/cid" xmlns:w16="http://schemas.microsoft.com/office/word/2018/wordml" xmlns:w16sdtdh="http://schemas.microsoft.com/office/word/2020/wordml/sdtdatahash" xmlns:w16se="http://schemas.microsoft.com/office/word/2015/wordml/symex" mc:Ignorable="w14 w15 w16se w16cid w16 w16cex w16sdtdh">
+<w:styles xmlns:mc="http://schemas.openxmlformats.org/markup-compatibility/2006" xmlns:r="http://schemas.openxmlformats.org/officeDocument/2006/relationships" xmlns:w="http://schemas.openxmlformats.org/wordprocessingml/2006/main" xmlns:w14="http://schemas.microsoft.com/office/word/2010/wordml" xmlns:w15="http://schemas.microsoft.com/office/word/2012/wordml" xmlns:w16cex="http://schemas.microsoft.com/office/word/2018/wordml/cex" xmlns:w16cid="http://schemas.microsoft.com/office/word/2016/wordml/cid" xmlns:w16="http://schemas.microsoft.com/office/word/2018/wordml" xmlns:w16du="http://schemas.microsoft.com/office/word/2023/wordml/word16du" xmlns:w16sdtdh="http://schemas.microsoft.com/office/word/2020/wordml/sdtdatahash" xmlns:w16se="http://schemas.microsoft.com/office/word/2015/wordml/symex" mc:Ignorable="w14 w15 w16se w16cid w16 w16cex w16sdtdh w16du">
   <w:docDefaults>
     <w:rPrDefault>
       <w:rPr>

</xml_diff>

<commit_message>
TB 2.5-2.8 BrahmaNam wip
</commit_message>
<xml_diff>
--- a/brAhmaNa/TB 2.5-2.8 Tamil Corrections.docx
+++ b/brAhmaNa/TB 2.5-2.8 Tamil Corrections.docx
@@ -22,20 +22,8 @@
           <w:szCs w:val="32"/>
           <w:u w:val="single"/>
         </w:rPr>
-        <w:t xml:space="preserve">TaittirIya BrAhmaNam TB 2.5 - </w:t>
+        <w:t>TaittirIya BrAhmaNam TB 2.5 - 2.8  Book</w:t>
       </w:r>
-      <w:proofErr w:type="gramStart"/>
-      <w:r>
-        <w:rPr>
-          <w:b/>
-          <w:bCs/>
-          <w:sz w:val="32"/>
-          <w:szCs w:val="32"/>
-          <w:u w:val="single"/>
-        </w:rPr>
-        <w:t>2.8  Book</w:t>
-      </w:r>
-      <w:proofErr w:type="gramEnd"/>
       <w:r>
         <w:rPr>
           <w:b/>
@@ -97,18 +85,7 @@
           <w:szCs w:val="32"/>
           <w:u w:val="single"/>
         </w:rPr>
-        <w:t xml:space="preserve">Observed </w:t>
-      </w:r>
-      <w:proofErr w:type="gramStart"/>
-      <w:r>
-        <w:rPr>
-          <w:b/>
-          <w:bCs/>
-          <w:sz w:val="32"/>
-          <w:szCs w:val="32"/>
-          <w:u w:val="single"/>
-        </w:rPr>
-        <w:t xml:space="preserve">till </w:t>
+        <w:t xml:space="preserve">Observed till </w:t>
       </w:r>
       <w:r>
         <w:rPr>
@@ -121,7 +98,6 @@
         </w:rPr>
         <w:t>????</w:t>
       </w:r>
-      <w:proofErr w:type="gramEnd"/>
     </w:p>
     <w:p>
       <w:pPr>
@@ -176,12 +152,16 @@
               <w:spacing w:before="0" w:line="240" w:lineRule="auto"/>
               <w:jc w:val="center"/>
               <w:rPr>
+                <w:b/>
+                <w:bCs/>
                 <w:sz w:val="32"/>
                 <w:szCs w:val="32"/>
               </w:rPr>
             </w:pPr>
             <w:r>
               <w:rPr>
+                <w:b/>
+                <w:bCs/>
                 <w:sz w:val="32"/>
                 <w:szCs w:val="32"/>
               </w:rPr>
@@ -193,12 +173,16 @@
               <w:spacing w:before="0" w:line="240" w:lineRule="auto"/>
               <w:jc w:val="center"/>
               <w:rPr>
+                <w:b/>
+                <w:bCs/>
                 <w:sz w:val="32"/>
                 <w:szCs w:val="32"/>
               </w:rPr>
             </w:pPr>
             <w:r>
               <w:rPr>
+                <w:b/>
+                <w:bCs/>
                 <w:sz w:val="32"/>
                 <w:szCs w:val="32"/>
               </w:rPr>
@@ -215,12 +199,16 @@
               <w:spacing w:before="0" w:line="240" w:lineRule="auto"/>
               <w:jc w:val="center"/>
               <w:rPr>
+                <w:b/>
+                <w:bCs/>
                 <w:sz w:val="32"/>
                 <w:szCs w:val="32"/>
               </w:rPr>
             </w:pPr>
             <w:r>
               <w:rPr>
+                <w:b/>
+                <w:bCs/>
                 <w:sz w:val="32"/>
                 <w:szCs w:val="32"/>
               </w:rPr>
@@ -238,12 +226,16 @@
               <w:ind w:right="-18"/>
               <w:jc w:val="center"/>
               <w:rPr>
+                <w:b/>
+                <w:bCs/>
                 <w:sz w:val="32"/>
                 <w:szCs w:val="32"/>
               </w:rPr>
             </w:pPr>
             <w:r>
               <w:rPr>
+                <w:b/>
+                <w:bCs/>
                 <w:sz w:val="32"/>
                 <w:szCs w:val="32"/>
               </w:rPr>
@@ -256,12 +248,16 @@
               <w:ind w:right="-18"/>
               <w:jc w:val="center"/>
               <w:rPr>
+                <w:b/>
+                <w:bCs/>
                 <w:sz w:val="32"/>
                 <w:szCs w:val="32"/>
               </w:rPr>
             </w:pPr>
             <w:r>
               <w:rPr>
+                <w:b/>
+                <w:bCs/>
                 <w:sz w:val="32"/>
                 <w:szCs w:val="32"/>
               </w:rPr>
@@ -603,32 +599,6 @@
         </w:tc>
       </w:tr>
     </w:tbl>
-    <w:p>
-      <w:pPr>
-        <w:spacing w:before="0"/>
-        <w:jc w:val="center"/>
-        <w:rPr>
-          <w:b/>
-          <w:bCs/>
-          <w:sz w:val="32"/>
-          <w:szCs w:val="32"/>
-          <w:u w:val="single"/>
-        </w:rPr>
-      </w:pPr>
-    </w:p>
-    <w:p>
-      <w:pPr>
-        <w:spacing w:before="0"/>
-        <w:jc w:val="center"/>
-        <w:rPr>
-          <w:b/>
-          <w:bCs/>
-          <w:sz w:val="32"/>
-          <w:szCs w:val="32"/>
-          <w:u w:val="single"/>
-        </w:rPr>
-      </w:pPr>
-    </w:p>
     <w:p>
       <w:pPr>
         <w:spacing w:before="0"/>
@@ -662,20 +632,8 @@
           <w:szCs w:val="32"/>
           <w:u w:val="single"/>
         </w:rPr>
-        <w:t xml:space="preserve">TaittirIya BrAhmaNam TB 2.5 - </w:t>
+        <w:t>TaittirIya BrAhmaNam TB 2.5 - 2.8  Book</w:t>
       </w:r>
-      <w:proofErr w:type="gramStart"/>
-      <w:r>
-        <w:rPr>
-          <w:b/>
-          <w:bCs/>
-          <w:sz w:val="32"/>
-          <w:szCs w:val="32"/>
-          <w:u w:val="single"/>
-        </w:rPr>
-        <w:t>2.8  Book</w:t>
-      </w:r>
-      <w:proofErr w:type="gramEnd"/>
       <w:r>
         <w:rPr>
           <w:b/>
@@ -1018,147 +976,162 @@
               <w:spacing w:line="252" w:lineRule="auto"/>
               <w:ind w:right="438"/>
               <w:rPr>
+                <w:rFonts w:ascii="Latha" w:hAnsi="Latha" w:cs="Latha"/>
+                <w:sz w:val="28"/>
+                <w:szCs w:val="28"/>
+              </w:rPr>
+            </w:pPr>
+            <w:r>
+              <w:rPr>
+                <w:rFonts w:ascii="Latha" w:hAnsi="Latha" w:cs="Latha"/>
+                <w:sz w:val="28"/>
+                <w:szCs w:val="28"/>
+                <w:cs/>
+                <w:lang w:bidi="ta-IN"/>
+              </w:rPr>
+              <w:t>ம</w:t>
+            </w:r>
+            <w:r>
+              <w:rPr>
+                <w:rFonts w:ascii="Latha" w:hAnsi="Latha" w:cs="Latha"/>
+                <w:sz w:val="28"/>
+                <w:szCs w:val="28"/>
+                <w:highlight w:val="yellow"/>
+                <w:cs/>
+                <w:lang w:bidi="ta-IN"/>
+              </w:rPr>
+              <w:t>மே</w:t>
+            </w:r>
+            <w:r>
+              <w:rPr>
+                <w:rFonts w:ascii="BRH Tamil Tab Extra" w:hAnsi="BRH Tamil Tab Extra" w:cs="Latha"/>
+                <w:b/>
+                <w:sz w:val="32"/>
+                <w:szCs w:val="28"/>
+              </w:rPr>
+              <w:t>…</w:t>
+            </w:r>
+            <w:r>
+              <w:rPr>
+                <w:rFonts w:ascii="Latha" w:hAnsi="Latha" w:cs="Latha"/>
+                <w:sz w:val="28"/>
+                <w:szCs w:val="28"/>
+                <w:cs/>
+                <w:lang w:bidi="ta-IN"/>
+              </w:rPr>
+              <w:t>வ ஸன்வஹ</w:t>
+            </w:r>
+            <w:r>
+              <w:rPr>
+                <w:rFonts w:ascii="BRH Tamil Tab Extra" w:hAnsi="BRH Tamil Tab Extra" w:cs="Latha"/>
+                <w:b/>
+                <w:sz w:val="36"/>
+                <w:szCs w:val="28"/>
+              </w:rPr>
+              <w:t>†</w:t>
+            </w:r>
+            <w:r>
+              <w:rPr>
+                <w:rFonts w:ascii="Latha" w:hAnsi="Latha" w:cs="Latha"/>
+                <w:sz w:val="28"/>
+                <w:szCs w:val="28"/>
+              </w:rPr>
+              <w:t xml:space="preserve"> </w:t>
+            </w:r>
+            <w:r>
+              <w:rPr>
+                <w:rFonts w:ascii="Latha" w:hAnsi="Latha" w:cs="Latha"/>
+                <w:sz w:val="28"/>
+                <w:szCs w:val="28"/>
+                <w:cs/>
+                <w:lang w:bidi="ta-IN"/>
+              </w:rPr>
+              <w:t>ஹ</w:t>
+            </w:r>
+            <w:r>
+              <w:rPr>
+                <w:rFonts w:ascii="BRH Tamil Tab Extra" w:hAnsi="BRH Tamil Tab Extra" w:cs="Latha"/>
+                <w:b/>
+                <w:sz w:val="32"/>
+                <w:szCs w:val="28"/>
+              </w:rPr>
+              <w:t>…</w:t>
+            </w:r>
+            <w:r>
+              <w:rPr>
+                <w:rFonts w:ascii="Latha" w:hAnsi="Latha" w:cs="Latha"/>
+                <w:sz w:val="28"/>
+                <w:szCs w:val="28"/>
+                <w:cs/>
+                <w:lang w:bidi="ta-IN"/>
+              </w:rPr>
+              <w:t>வ்யான்ய</w:t>
+            </w:r>
+            <w:r>
+              <w:rPr>
+                <w:rFonts w:ascii="BRH Tamil Tab Extra" w:hAnsi="BRH Tamil Tab Extra" w:cs="Latha"/>
+                <w:b/>
+                <w:sz w:val="36"/>
+                <w:szCs w:val="28"/>
+              </w:rPr>
+              <w:t>†</w:t>
+            </w:r>
+            <w:r>
+              <w:rPr>
+                <w:rFonts w:ascii="Latha" w:hAnsi="Latha" w:cs="Latha"/>
+                <w:sz w:val="28"/>
+                <w:szCs w:val="28"/>
+                <w:cs/>
+                <w:lang w:bidi="ta-IN"/>
+              </w:rPr>
+              <w:t>க்</w:t>
+            </w:r>
+            <w:r>
+              <w:rPr>
+                <w:rFonts w:ascii="Latha" w:hAnsi="Latha" w:cs="Latha"/>
+                <w:b/>
+                <w:bCs/>
+                <w:position w:val="-12"/>
+                <w:sz w:val="28"/>
+                <w:szCs w:val="28"/>
+                <w:cs/>
+                <w:lang w:bidi="ta-IN"/>
+              </w:rPr>
+              <w:t>3</w:t>
+            </w:r>
+            <w:r>
+              <w:rPr>
+                <w:rFonts w:ascii="Latha" w:hAnsi="Latha" w:cs="Latha"/>
+                <w:sz w:val="28"/>
+                <w:szCs w:val="28"/>
+                <w:cs/>
+                <w:lang w:bidi="ta-IN"/>
+              </w:rPr>
+              <w:t xml:space="preserve">னே </w:t>
+            </w:r>
+            <w:r>
+              <w:rPr>
+                <w:rFonts w:ascii="Latha" w:hAnsi="Latha" w:cs="Latha"/>
+                <w:sz w:val="28"/>
+                <w:szCs w:val="28"/>
+              </w:rPr>
+              <w:t>|</w:t>
+            </w:r>
+          </w:p>
+          <w:p>
+            <w:pPr>
+              <w:widowControl w:val="0"/>
+              <w:autoSpaceDE w:val="0"/>
+              <w:autoSpaceDN w:val="0"/>
+              <w:adjustRightInd w:val="0"/>
+              <w:spacing w:line="252" w:lineRule="auto"/>
+              <w:ind w:right="438"/>
+              <w:rPr>
                 <w:rFonts w:ascii="BRH Devanagari Extra" w:hAnsi="BRH Devanagari Extra" w:cs="BRH Devanagari Extra"/>
                 <w:sz w:val="36"/>
                 <w:szCs w:val="36"/>
               </w:rPr>
             </w:pPr>
-            <w:r>
-              <w:rPr>
-                <w:rFonts w:ascii="Latha" w:hAnsi="Latha" w:cs="Latha"/>
-                <w:sz w:val="28"/>
-                <w:szCs w:val="28"/>
-                <w:cs/>
-                <w:lang w:bidi="ta-IN"/>
-              </w:rPr>
-              <w:t>ம</w:t>
-            </w:r>
-            <w:r>
-              <w:rPr>
-                <w:rFonts w:ascii="Latha" w:hAnsi="Latha" w:cs="Latha"/>
-                <w:sz w:val="28"/>
-                <w:szCs w:val="28"/>
-                <w:highlight w:val="yellow"/>
-                <w:cs/>
-                <w:lang w:bidi="ta-IN"/>
-              </w:rPr>
-              <w:t>மே</w:t>
-            </w:r>
-            <w:r>
-              <w:rPr>
-                <w:rFonts w:ascii="BRH Tamil Tab Extra" w:hAnsi="BRH Tamil Tab Extra" w:cs="Latha"/>
-                <w:b/>
-                <w:sz w:val="32"/>
-                <w:szCs w:val="28"/>
-              </w:rPr>
-              <w:t>…</w:t>
-            </w:r>
-            <w:r>
-              <w:rPr>
-                <w:rFonts w:ascii="Latha" w:hAnsi="Latha" w:cs="Latha"/>
-                <w:sz w:val="28"/>
-                <w:szCs w:val="28"/>
-                <w:cs/>
-                <w:lang w:bidi="ta-IN"/>
-              </w:rPr>
-              <w:t>வ ஸன்வஹ</w:t>
-            </w:r>
-            <w:r>
-              <w:rPr>
-                <w:rFonts w:ascii="BRH Tamil Tab Extra" w:hAnsi="BRH Tamil Tab Extra" w:cs="Latha"/>
-                <w:b/>
-                <w:sz w:val="36"/>
-                <w:szCs w:val="28"/>
-              </w:rPr>
-              <w:t>†</w:t>
-            </w:r>
-            <w:r>
-              <w:rPr>
-                <w:rFonts w:ascii="Latha" w:hAnsi="Latha" w:cs="Latha"/>
-                <w:sz w:val="28"/>
-                <w:szCs w:val="28"/>
-              </w:rPr>
-              <w:t xml:space="preserve"> </w:t>
-            </w:r>
-            <w:r>
-              <w:rPr>
-                <w:rFonts w:ascii="Latha" w:hAnsi="Latha" w:cs="Latha"/>
-                <w:sz w:val="28"/>
-                <w:szCs w:val="28"/>
-                <w:cs/>
-                <w:lang w:bidi="ta-IN"/>
-              </w:rPr>
-              <w:t>ஹ</w:t>
-            </w:r>
-            <w:r>
-              <w:rPr>
-                <w:rFonts w:ascii="BRH Tamil Tab Extra" w:hAnsi="BRH Tamil Tab Extra" w:cs="Latha"/>
-                <w:b/>
-                <w:sz w:val="32"/>
-                <w:szCs w:val="28"/>
-              </w:rPr>
-              <w:t>…</w:t>
-            </w:r>
-            <w:r>
-              <w:rPr>
-                <w:rFonts w:ascii="Latha" w:hAnsi="Latha" w:cs="Latha"/>
-                <w:sz w:val="28"/>
-                <w:szCs w:val="28"/>
-                <w:cs/>
-                <w:lang w:bidi="ta-IN"/>
-              </w:rPr>
-              <w:t>வ்யான்ய</w:t>
-            </w:r>
-            <w:r>
-              <w:rPr>
-                <w:rFonts w:ascii="BRH Tamil Tab Extra" w:hAnsi="BRH Tamil Tab Extra" w:cs="Latha"/>
-                <w:b/>
-                <w:sz w:val="36"/>
-                <w:szCs w:val="28"/>
-              </w:rPr>
-              <w:t>†</w:t>
-            </w:r>
-            <w:r>
-              <w:rPr>
-                <w:rFonts w:ascii="Latha" w:hAnsi="Latha" w:cs="Latha"/>
-                <w:sz w:val="28"/>
-                <w:szCs w:val="28"/>
-                <w:cs/>
-                <w:lang w:bidi="ta-IN"/>
-              </w:rPr>
-              <w:t>க்</w:t>
-            </w:r>
-            <w:r>
-              <w:rPr>
-                <w:rFonts w:ascii="Latha" w:hAnsi="Latha" w:cs="Latha"/>
-                <w:b/>
-                <w:bCs/>
-                <w:position w:val="-12"/>
-                <w:sz w:val="28"/>
-                <w:szCs w:val="28"/>
-                <w:cs/>
-                <w:lang w:bidi="ta-IN"/>
-              </w:rPr>
-              <w:t>3</w:t>
-            </w:r>
-            <w:r>
-              <w:rPr>
-                <w:rFonts w:ascii="Latha" w:hAnsi="Latha" w:cs="Latha"/>
-                <w:sz w:val="28"/>
-                <w:szCs w:val="28"/>
-                <w:cs/>
-                <w:lang w:bidi="ta-IN"/>
-              </w:rPr>
-              <w:t xml:space="preserve">னே </w:t>
-            </w:r>
-            <w:r>
-              <w:rPr>
-                <w:rFonts w:ascii="Latha" w:hAnsi="Latha" w:cs="Latha"/>
-                <w:sz w:val="28"/>
-                <w:szCs w:val="28"/>
-              </w:rPr>
-              <w:t>|</w:t>
-            </w:r>
           </w:p>
         </w:tc>
         <w:tc>
@@ -4798,6 +4771,7 @@
                 <w:sz w:val="28"/>
                 <w:szCs w:val="28"/>
               </w:rPr>
+              <w:lastRenderedPageBreak/>
               <w:t>TB 2.8.6.4</w:t>
             </w:r>
           </w:p>
@@ -4849,7 +4823,6 @@
                 <w:sz w:val="28"/>
                 <w:szCs w:val="28"/>
               </w:rPr>
-              <w:lastRenderedPageBreak/>
               <w:t>Dasini No - 43</w:t>
             </w:r>
           </w:p>
@@ -4886,7 +4859,6 @@
                 <w:cs/>
                 <w:lang w:bidi="ta-IN"/>
               </w:rPr>
-              <w:lastRenderedPageBreak/>
               <w:t>தே</w:t>
             </w:r>
             <w:r>
@@ -5055,7 +5027,6 @@
                 <w:cs/>
                 <w:lang w:bidi="ta-IN"/>
               </w:rPr>
-              <w:lastRenderedPageBreak/>
               <w:t>க</w:t>
             </w:r>
             <w:r>
@@ -5141,7 +5112,6 @@
                 <w:cs/>
                 <w:lang w:bidi="ta-IN"/>
               </w:rPr>
-              <w:lastRenderedPageBreak/>
               <w:t>தே</w:t>
             </w:r>
             <w:r>
@@ -5321,7 +5291,6 @@
                 <w:cs/>
                 <w:lang w:bidi="ta-IN"/>
               </w:rPr>
-              <w:lastRenderedPageBreak/>
               <w:t>க</w:t>
             </w:r>
             <w:r>
@@ -5405,7 +5374,6 @@
                 <w:sz w:val="28"/>
                 <w:szCs w:val="28"/>
               </w:rPr>
-              <w:lastRenderedPageBreak/>
               <w:t>TB 2.8.6.5</w:t>
             </w:r>
           </w:p>
@@ -6363,16 +6331,7 @@
           <w:bCs/>
           <w:sz w:val="32"/>
         </w:rPr>
-        <w:t xml:space="preserve">replaced </w:t>
-      </w:r>
-      <w:proofErr w:type="gramStart"/>
-      <w:r>
-        <w:rPr>
-          <w:b/>
-          <w:bCs/>
-          <w:sz w:val="32"/>
-        </w:rPr>
-        <w:t>with</w:t>
+        <w:t>replaced with</w:t>
       </w:r>
       <w:r>
         <w:rPr>
@@ -6394,7 +6353,6 @@
         </w:rPr>
         <w:t>"</w:t>
       </w:r>
-      <w:proofErr w:type="gramEnd"/>
       <w:r>
         <w:rPr>
           <w:rFonts w:ascii="Latha" w:hAnsi="Latha" w:cs="Latha"/>
@@ -6474,6 +6432,110 @@
           <w:u w:val="single"/>
         </w:rPr>
       </w:pPr>
+    </w:p>
+    <w:p>
+      <w:pPr>
+        <w:spacing w:before="0"/>
+        <w:jc w:val="center"/>
+        <w:rPr>
+          <w:b/>
+          <w:bCs/>
+          <w:sz w:val="32"/>
+          <w:szCs w:val="32"/>
+          <w:u w:val="single"/>
+        </w:rPr>
+      </w:pPr>
+    </w:p>
+    <w:p>
+      <w:pPr>
+        <w:spacing w:before="0"/>
+        <w:jc w:val="center"/>
+        <w:rPr>
+          <w:b/>
+          <w:bCs/>
+          <w:sz w:val="32"/>
+          <w:szCs w:val="32"/>
+          <w:u w:val="single"/>
+        </w:rPr>
+      </w:pPr>
+    </w:p>
+    <w:p>
+      <w:pPr>
+        <w:spacing w:before="0"/>
+        <w:jc w:val="center"/>
+        <w:rPr>
+          <w:b/>
+          <w:bCs/>
+          <w:sz w:val="32"/>
+          <w:szCs w:val="32"/>
+          <w:u w:val="single"/>
+        </w:rPr>
+      </w:pPr>
+    </w:p>
+    <w:p>
+      <w:pPr>
+        <w:spacing w:before="0"/>
+        <w:jc w:val="center"/>
+        <w:rPr>
+          <w:b/>
+          <w:bCs/>
+          <w:sz w:val="32"/>
+          <w:szCs w:val="32"/>
+          <w:u w:val="single"/>
+        </w:rPr>
+      </w:pPr>
+    </w:p>
+    <w:p>
+      <w:pPr>
+        <w:spacing w:before="0"/>
+        <w:jc w:val="center"/>
+        <w:rPr>
+          <w:b/>
+          <w:bCs/>
+          <w:sz w:val="32"/>
+          <w:szCs w:val="32"/>
+          <w:u w:val="single"/>
+        </w:rPr>
+      </w:pPr>
+    </w:p>
+    <w:p>
+      <w:pPr>
+        <w:spacing w:before="0"/>
+        <w:jc w:val="center"/>
+        <w:rPr>
+          <w:b/>
+          <w:bCs/>
+          <w:sz w:val="32"/>
+          <w:szCs w:val="32"/>
+          <w:u w:val="single"/>
+        </w:rPr>
+      </w:pPr>
+    </w:p>
+    <w:p>
+      <w:pPr>
+        <w:spacing w:before="0"/>
+        <w:jc w:val="center"/>
+        <w:rPr>
+          <w:b/>
+          <w:bCs/>
+          <w:sz w:val="32"/>
+          <w:szCs w:val="32"/>
+          <w:u w:val="single"/>
+        </w:rPr>
+      </w:pPr>
+    </w:p>
+    <w:p>
+      <w:pPr>
+        <w:spacing w:before="0"/>
+        <w:jc w:val="center"/>
+        <w:rPr>
+          <w:b/>
+          <w:bCs/>
+          <w:sz w:val="32"/>
+          <w:szCs w:val="32"/>
+          <w:u w:val="single"/>
+        </w:rPr>
+      </w:pPr>
       <w:r>
         <w:rPr>
           <w:b/>
@@ -6482,6 +6544,7 @@
           <w:szCs w:val="32"/>
           <w:u w:val="single"/>
         </w:rPr>
+        <w:lastRenderedPageBreak/>
         <w:t xml:space="preserve">TaittirIya BrAhmaNam TB </w:t>
       </w:r>
       <w:r>
@@ -6544,7 +6607,6 @@
         </w:rPr>
         <w:t xml:space="preserve"> </w:t>
       </w:r>
-      <w:proofErr w:type="gramStart"/>
       <w:r>
         <w:rPr>
           <w:b/>
@@ -6585,7 +6647,6 @@
         </w:rPr>
         <w:t xml:space="preserve">  Book</w:t>
       </w:r>
-      <w:proofErr w:type="gramEnd"/>
       <w:r>
         <w:rPr>
           <w:b/>
@@ -7466,7 +7527,6 @@
                 <w:sz w:val="28"/>
                 <w:szCs w:val="28"/>
               </w:rPr>
-              <w:lastRenderedPageBreak/>
               <w:t>TB 2.6.11.9</w:t>
             </w:r>
           </w:p>
@@ -9419,6 +9479,7 @@
                 <w:sz w:val="28"/>
                 <w:szCs w:val="28"/>
               </w:rPr>
+              <w:lastRenderedPageBreak/>
               <w:t>TB 2.8.3.4</w:t>
             </w:r>
           </w:p>
@@ -10712,18 +10773,7 @@
                 <w:cs/>
                 <w:lang w:bidi="ta-IN"/>
               </w:rPr>
-              <w:t xml:space="preserve">ஸ்ய </w:t>
-            </w:r>
-            <w:r>
-              <w:rPr>
-                <w:rFonts w:ascii="Latha" w:hAnsi="Latha" w:cs="Latha"/>
-                <w:sz w:val="28"/>
-                <w:szCs w:val="28"/>
-                <w:cs/>
-                <w:lang w:bidi="ta-IN"/>
-              </w:rPr>
-              <w:lastRenderedPageBreak/>
-              <w:t>வ</w:t>
+              <w:t>ஸ்ய வ</w:t>
             </w:r>
             <w:r>
               <w:rPr>
@@ -10842,7 +10892,6 @@
                 <w:cs/>
                 <w:lang w:bidi="ta-IN"/>
               </w:rPr>
-              <w:lastRenderedPageBreak/>
               <w:t>பூ</w:t>
             </w:r>
             <w:r>
@@ -10989,18 +11038,7 @@
                 <w:cs/>
                 <w:lang w:bidi="ta-IN"/>
               </w:rPr>
-              <w:t xml:space="preserve">ஸ்ய </w:t>
-            </w:r>
-            <w:r>
-              <w:rPr>
-                <w:rFonts w:ascii="Latha" w:hAnsi="Latha" w:cs="Latha"/>
-                <w:sz w:val="28"/>
-                <w:szCs w:val="28"/>
-                <w:cs/>
-                <w:lang w:bidi="ta-IN"/>
-              </w:rPr>
-              <w:lastRenderedPageBreak/>
-              <w:t>வ</w:t>
+              <w:t>ஸ்ய வ</w:t>
             </w:r>
             <w:r>
               <w:rPr>
@@ -12715,6 +12753,7 @@
                 <w:sz w:val="28"/>
                 <w:szCs w:val="28"/>
               </w:rPr>
+              <w:lastRenderedPageBreak/>
               <w:t>TB 2.8.9.7</w:t>
             </w:r>
           </w:p>
@@ -13241,7 +13280,6 @@
         </w:rPr>
         <w:t xml:space="preserve"> </w:t>
       </w:r>
-      <w:proofErr w:type="gramStart"/>
       <w:r>
         <w:rPr>
           <w:b/>
@@ -13262,7 +13300,6 @@
         </w:rPr>
         <w:t xml:space="preserve">  Book</w:t>
       </w:r>
-      <w:proofErr w:type="gramEnd"/>
       <w:r>
         <w:rPr>
           <w:b/>
@@ -13479,7 +13516,6 @@
                 <w:sz w:val="32"/>
                 <w:szCs w:val="32"/>
               </w:rPr>
-              <w:lastRenderedPageBreak/>
               <w:t>Section, Paragraph</w:t>
             </w:r>
           </w:p>

</xml_diff>